<commit_message>
Updated to include other files
</commit_message>
<xml_diff>
--- a/NBA_Database/PythonProjectUserManual.docx
+++ b/NBA_Database/PythonProjectUserManual.docx
@@ -130,19 +130,43 @@
       <w:r>
         <w:t>.</w:t>
       </w:r>
-      <w:bookmarkStart w:id="0" w:name="_GoBack"/>
-      <w:bookmarkEnd w:id="0"/>
-    </w:p>
-    <w:p>
-      <w:pPr>
+    </w:p>
+    <w:p>
+      <w:pPr>
+        <w:pStyle w:val="ListParagraph"/>
+        <w:numPr>
+          <w:ilvl w:val="0"/>
+          <w:numId w:val="2"/>
+        </w:numPr>
         <w:spacing w:line="240" w:lineRule="auto"/>
       </w:pPr>
       <w:r>
+        <w:t>pip install pandas</w:t>
+      </w:r>
+    </w:p>
+    <w:p>
+      <w:pPr>
+        <w:pStyle w:val="ListParagraph"/>
+        <w:numPr>
+          <w:ilvl w:val="0"/>
+          <w:numId w:val="2"/>
+        </w:numPr>
+        <w:spacing w:line="240" w:lineRule="auto"/>
+      </w:pPr>
+      <w:r>
+        <w:t>pip install PyQt5</w:t>
+      </w:r>
+    </w:p>
+    <w:p>
+      <w:pPr>
+        <w:spacing w:line="240" w:lineRule="auto"/>
+      </w:pPr>
+      <w:r>
         <w:rPr>
           <w:noProof/>
         </w:rPr>
         <w:drawing>
-          <wp:anchor distT="0" distB="0" distL="114300" distR="114300" simplePos="0" relativeHeight="251658240" behindDoc="0" locked="0" layoutInCell="1" allowOverlap="1" wp14:anchorId="6845197C">
+          <wp:anchor distT="0" distB="0" distL="114300" distR="114300" simplePos="0" relativeHeight="251658240" behindDoc="0" locked="0" layoutInCell="1" allowOverlap="1" wp14:anchorId="693254FC" wp14:editId="4AF3341E">
             <wp:simplePos x="914400" y="3457903"/>
             <wp:positionH relativeFrom="column">
               <wp:align>left</wp:align>
@@ -297,7 +321,7 @@
         </w:rPr>
         <w:lastRenderedPageBreak/>
         <w:drawing>
-          <wp:inline distT="0" distB="0" distL="0" distR="0" wp14:anchorId="2D69F287" wp14:editId="35B934DA">
+          <wp:inline distT="0" distB="0" distL="0" distR="0" wp14:anchorId="6F23444D" wp14:editId="37004345">
             <wp:extent cx="4067503" cy="2728103"/>
             <wp:effectExtent l="0" t="0" r="9525" b="0"/>
             <wp:docPr id="2" name="Picture 2"/>
@@ -373,7 +397,7 @@
           <w:noProof/>
         </w:rPr>
         <w:drawing>
-          <wp:inline distT="0" distB="0" distL="0" distR="0" wp14:anchorId="1264BDD8" wp14:editId="53C109CB">
+          <wp:inline distT="0" distB="0" distL="0" distR="0" wp14:anchorId="20218D4D" wp14:editId="423697A4">
             <wp:extent cx="4291584" cy="4285164"/>
             <wp:effectExtent l="0" t="0" r="0" b="1270"/>
             <wp:docPr id="3" name="Picture 3"/>
@@ -449,7 +473,7 @@
           <w:noProof/>
         </w:rPr>
         <w:drawing>
-          <wp:anchor distT="0" distB="0" distL="114300" distR="114300" simplePos="0" relativeHeight="251661312" behindDoc="0" locked="0" layoutInCell="1" allowOverlap="1" wp14:anchorId="5A4AC826" wp14:editId="01ED31D9">
+          <wp:anchor distT="0" distB="0" distL="114300" distR="114300" simplePos="0" relativeHeight="251661312" behindDoc="0" locked="0" layoutInCell="1" allowOverlap="1" wp14:anchorId="43645228" wp14:editId="7AB0B1BA">
             <wp:simplePos x="0" y="0"/>
             <wp:positionH relativeFrom="column">
               <wp:posOffset>2999232</wp:posOffset>
@@ -512,7 +536,7 @@
           <w:noProof/>
         </w:rPr>
         <w:drawing>
-          <wp:inline distT="0" distB="0" distL="0" distR="0" wp14:anchorId="4282A751" wp14:editId="0408D4D8">
+          <wp:inline distT="0" distB="0" distL="0" distR="0" wp14:anchorId="679F2DAB" wp14:editId="60A7F81F">
             <wp:extent cx="5943600" cy="5934710"/>
             <wp:effectExtent l="0" t="0" r="0" b="8890"/>
             <wp:docPr id="4" name="Picture 4"/>
@@ -583,7 +607,7 @@
         </w:rPr>
         <w:lastRenderedPageBreak/>
         <w:drawing>
-          <wp:anchor distT="0" distB="0" distL="114300" distR="114300" simplePos="0" relativeHeight="251659264" behindDoc="0" locked="0" layoutInCell="1" allowOverlap="1">
+          <wp:anchor distT="0" distB="0" distL="114300" distR="114300" simplePos="0" relativeHeight="251659264" behindDoc="0" locked="0" layoutInCell="1" allowOverlap="1" wp14:anchorId="26E6B8E5" wp14:editId="7C4FF7CA">
             <wp:simplePos x="0" y="0"/>
             <wp:positionH relativeFrom="column">
               <wp:posOffset>3065121</wp:posOffset>
@@ -646,7 +670,7 @@
           <w:noProof/>
         </w:rPr>
         <w:drawing>
-          <wp:inline distT="0" distB="0" distL="0" distR="0" wp14:anchorId="20CD7B55" wp14:editId="0FA23205">
+          <wp:inline distT="0" distB="0" distL="0" distR="0" wp14:anchorId="22E1EEFB" wp14:editId="5099CA8E">
             <wp:extent cx="5943600" cy="5934710"/>
             <wp:effectExtent l="0" t="0" r="0" b="8890"/>
             <wp:docPr id="5" name="Picture 5"/>
@@ -710,67 +734,7 @@
         <w:t>s stats,</w:t>
       </w:r>
       <w:r>
-        <w:t xml:space="preserve"> enter in the exact player name from the team, and one of the following stats to edit: TRB (Total Rebounds), AST </w:t>
-      </w:r>
-      <w:r>
-        <w:t>(</w:t>
-      </w:r>
-      <w:r>
-        <w:t>Assists</w:t>
-      </w:r>
-      <w:r>
-        <w:t>)</w:t>
-      </w:r>
-      <w:r>
-        <w:t xml:space="preserve">, STL </w:t>
-      </w:r>
-      <w:r>
-        <w:t>(</w:t>
-      </w:r>
-      <w:r>
-        <w:t>Steals</w:t>
-      </w:r>
-      <w:r>
-        <w:t>)</w:t>
-      </w:r>
-      <w:r>
-        <w:t xml:space="preserve">, BLK </w:t>
-      </w:r>
-      <w:r>
-        <w:t>(</w:t>
-      </w:r>
-      <w:r>
-        <w:t>Blocks</w:t>
-      </w:r>
-      <w:r>
-        <w:t>)</w:t>
-      </w:r>
-      <w:r>
-        <w:t xml:space="preserve">, TOV </w:t>
-      </w:r>
-      <w:r>
-        <w:t>(</w:t>
-      </w:r>
-      <w:r>
-        <w:t>Turnovers</w:t>
-      </w:r>
-      <w:r>
-        <w:t>)</w:t>
-      </w:r>
-      <w:r>
-        <w:t xml:space="preserve">, PTS/G </w:t>
-      </w:r>
-      <w:r>
-        <w:t>(</w:t>
-      </w:r>
-      <w:r>
-        <w:t>Points Per Game</w:t>
-      </w:r>
-      <w:r>
-        <w:t>)</w:t>
-      </w:r>
-      <w:r>
-        <w:t xml:space="preserve"> and then enter in a new value for that stat.</w:t>
+        <w:t xml:space="preserve"> enter in the exact player name from the team, and one of the following stats to edit: TRB (Total Rebounds), AST (Assists), STL (Steals), BLK (Blocks), TOV (Turnovers), PTS/G (Points Per Game) and then enter in a new value for that stat.</w:t>
       </w:r>
     </w:p>
     <w:p>
@@ -783,7 +747,7 @@
         </w:rPr>
         <w:lastRenderedPageBreak/>
         <w:drawing>
-          <wp:anchor distT="0" distB="0" distL="114300" distR="114300" simplePos="0" relativeHeight="251663360" behindDoc="0" locked="0" layoutInCell="1" allowOverlap="1" wp14:anchorId="079277F5" wp14:editId="1910A961">
+          <wp:anchor distT="0" distB="0" distL="114300" distR="114300" simplePos="0" relativeHeight="251663360" behindDoc="0" locked="0" layoutInCell="1" allowOverlap="1" wp14:anchorId="36FC8C58" wp14:editId="11A0CEE2">
             <wp:simplePos x="0" y="0"/>
             <wp:positionH relativeFrom="column">
               <wp:posOffset>5205984</wp:posOffset>
@@ -846,7 +810,7 @@
           <w:noProof/>
         </w:rPr>
         <w:drawing>
-          <wp:inline distT="0" distB="0" distL="0" distR="0" wp14:anchorId="1DD76CBD" wp14:editId="4A5F1052">
+          <wp:inline distT="0" distB="0" distL="0" distR="0" wp14:anchorId="612D6F71" wp14:editId="27193CDC">
             <wp:extent cx="5943600" cy="5570220"/>
             <wp:effectExtent l="0" t="0" r="0" b="0"/>
             <wp:docPr id="9" name="Picture 9"/>
@@ -882,6 +846,1696 @@
         </w:drawing>
       </w:r>
     </w:p>
+    <w:p>
+      <w:r>
+        <w:br w:type="page"/>
+      </w:r>
+    </w:p>
+    <w:p>
+      <w:pPr>
+        <w:spacing w:line="256" w:lineRule="auto"/>
+        <w:jc w:val="center"/>
+        <w:rPr>
+          <w:rFonts w:asciiTheme="minorHAnsi" w:hAnsiTheme="minorHAnsi" w:cstheme="minorHAnsi"/>
+          <w:b/>
+          <w:szCs w:val="24"/>
+          <w:u w:val="single"/>
+        </w:rPr>
+      </w:pPr>
+      <w:r>
+        <w:rPr>
+          <w:rFonts w:asciiTheme="minorHAnsi" w:hAnsiTheme="minorHAnsi" w:cstheme="minorHAnsi"/>
+          <w:b/>
+          <w:szCs w:val="24"/>
+          <w:u w:val="single"/>
+        </w:rPr>
+        <w:lastRenderedPageBreak/>
+        <w:t>Pre-project team review</w:t>
+      </w:r>
+    </w:p>
+    <w:p>
+      <w:pPr>
+        <w:numPr>
+          <w:ilvl w:val="0"/>
+          <w:numId w:val="6"/>
+        </w:numPr>
+        <w:spacing w:line="259" w:lineRule="auto"/>
+        <w:contextualSpacing/>
+        <w:rPr>
+          <w:rFonts w:asciiTheme="minorHAnsi" w:hAnsiTheme="minorHAnsi" w:cstheme="minorHAnsi"/>
+          <w:b/>
+          <w:szCs w:val="24"/>
+        </w:rPr>
+      </w:pPr>
+      <w:r>
+        <w:rPr>
+          <w:rFonts w:asciiTheme="minorHAnsi" w:hAnsiTheme="minorHAnsi" w:cstheme="minorHAnsi"/>
+          <w:b/>
+          <w:szCs w:val="24"/>
+        </w:rPr>
+        <w:t>Full name</w:t>
+      </w:r>
+    </w:p>
+    <w:p>
+      <w:pPr>
+        <w:spacing w:line="259" w:lineRule="auto"/>
+        <w:ind w:left="720"/>
+        <w:contextualSpacing/>
+        <w:rPr>
+          <w:rFonts w:asciiTheme="minorHAnsi" w:hAnsiTheme="minorHAnsi" w:cstheme="minorHAnsi"/>
+          <w:szCs w:val="24"/>
+        </w:rPr>
+      </w:pPr>
+      <w:r>
+        <w:rPr>
+          <w:rFonts w:asciiTheme="minorHAnsi" w:hAnsiTheme="minorHAnsi" w:cstheme="minorHAnsi"/>
+          <w:szCs w:val="24"/>
+        </w:rPr>
+        <w:t>Adeel Asghar</w:t>
+      </w:r>
+    </w:p>
+    <w:p>
+      <w:pPr>
+        <w:spacing w:line="259" w:lineRule="auto"/>
+        <w:ind w:left="720"/>
+        <w:contextualSpacing/>
+        <w:rPr>
+          <w:rFonts w:asciiTheme="minorHAnsi" w:hAnsiTheme="minorHAnsi" w:cstheme="minorHAnsi"/>
+          <w:szCs w:val="24"/>
+        </w:rPr>
+      </w:pPr>
+    </w:p>
+    <w:p>
+      <w:pPr>
+        <w:numPr>
+          <w:ilvl w:val="0"/>
+          <w:numId w:val="6"/>
+        </w:numPr>
+        <w:spacing w:line="259" w:lineRule="auto"/>
+        <w:contextualSpacing/>
+        <w:rPr>
+          <w:rFonts w:asciiTheme="minorHAnsi" w:hAnsiTheme="minorHAnsi" w:cstheme="minorHAnsi"/>
+          <w:b/>
+          <w:szCs w:val="24"/>
+        </w:rPr>
+      </w:pPr>
+      <w:r>
+        <w:rPr>
+          <w:rFonts w:asciiTheme="minorHAnsi" w:hAnsiTheme="minorHAnsi" w:cstheme="minorHAnsi"/>
+          <w:b/>
+          <w:szCs w:val="24"/>
+        </w:rPr>
+        <w:t xml:space="preserve">Access ID (two letters four digits) </w:t>
+      </w:r>
+    </w:p>
+    <w:p>
+      <w:pPr>
+        <w:spacing w:line="259" w:lineRule="auto"/>
+        <w:ind w:left="720"/>
+        <w:contextualSpacing/>
+        <w:rPr>
+          <w:rFonts w:asciiTheme="minorHAnsi" w:hAnsiTheme="minorHAnsi" w:cstheme="minorHAnsi"/>
+          <w:szCs w:val="24"/>
+        </w:rPr>
+      </w:pPr>
+      <w:r>
+        <w:rPr>
+          <w:rFonts w:asciiTheme="minorHAnsi" w:hAnsiTheme="minorHAnsi" w:cstheme="minorHAnsi"/>
+          <w:szCs w:val="24"/>
+        </w:rPr>
+        <w:t>GA7177</w:t>
+      </w:r>
+    </w:p>
+    <w:p>
+      <w:pPr>
+        <w:spacing w:line="259" w:lineRule="auto"/>
+        <w:ind w:left="720"/>
+        <w:contextualSpacing/>
+        <w:rPr>
+          <w:rFonts w:asciiTheme="minorHAnsi" w:hAnsiTheme="minorHAnsi" w:cstheme="minorHAnsi"/>
+          <w:szCs w:val="24"/>
+        </w:rPr>
+      </w:pPr>
+    </w:p>
+    <w:p>
+      <w:pPr>
+        <w:numPr>
+          <w:ilvl w:val="0"/>
+          <w:numId w:val="6"/>
+        </w:numPr>
+        <w:spacing w:line="259" w:lineRule="auto"/>
+        <w:contextualSpacing/>
+        <w:rPr>
+          <w:rFonts w:asciiTheme="minorHAnsi" w:hAnsiTheme="minorHAnsi" w:cstheme="minorHAnsi"/>
+          <w:b/>
+          <w:szCs w:val="24"/>
+        </w:rPr>
+      </w:pPr>
+      <w:r>
+        <w:rPr>
+          <w:rFonts w:asciiTheme="minorHAnsi" w:hAnsiTheme="minorHAnsi" w:cstheme="minorHAnsi"/>
+          <w:b/>
+          <w:szCs w:val="24"/>
+        </w:rPr>
+        <w:t>URL to GitLab or GitHub Account</w:t>
+      </w:r>
+    </w:p>
+    <w:p>
+      <w:pPr>
+        <w:spacing w:line="259" w:lineRule="auto"/>
+        <w:ind w:left="720"/>
+        <w:contextualSpacing/>
+        <w:rPr>
+          <w:rFonts w:asciiTheme="minorHAnsi" w:hAnsiTheme="minorHAnsi" w:cstheme="minorHAnsi"/>
+          <w:szCs w:val="24"/>
+        </w:rPr>
+      </w:pPr>
+      <w:hyperlink r:id="rId13" w:history="1">
+        <w:r>
+          <w:rPr>
+            <w:rFonts w:asciiTheme="minorHAnsi" w:hAnsiTheme="minorHAnsi" w:cstheme="minorHAnsi"/>
+            <w:color w:val="0563C1" w:themeColor="hyperlink"/>
+            <w:szCs w:val="24"/>
+            <w:u w:val="single"/>
+          </w:rPr>
+          <w:t>https://github.com/adeelasghar1001</w:t>
+        </w:r>
+      </w:hyperlink>
+    </w:p>
+    <w:p>
+      <w:pPr>
+        <w:spacing w:line="259" w:lineRule="auto"/>
+        <w:ind w:left="720"/>
+        <w:contextualSpacing/>
+        <w:rPr>
+          <w:rFonts w:asciiTheme="minorHAnsi" w:hAnsiTheme="minorHAnsi" w:cstheme="minorHAnsi"/>
+          <w:szCs w:val="24"/>
+        </w:rPr>
+      </w:pPr>
+    </w:p>
+    <w:p>
+      <w:pPr>
+        <w:numPr>
+          <w:ilvl w:val="0"/>
+          <w:numId w:val="6"/>
+        </w:numPr>
+        <w:spacing w:line="259" w:lineRule="auto"/>
+        <w:contextualSpacing/>
+        <w:rPr>
+          <w:rFonts w:asciiTheme="minorHAnsi" w:hAnsiTheme="minorHAnsi" w:cstheme="minorHAnsi"/>
+          <w:b/>
+          <w:szCs w:val="24"/>
+        </w:rPr>
+      </w:pPr>
+      <w:r>
+        <w:rPr>
+          <w:rFonts w:asciiTheme="minorHAnsi" w:hAnsiTheme="minorHAnsi" w:cstheme="minorHAnsi"/>
+          <w:b/>
+          <w:szCs w:val="24"/>
+        </w:rPr>
+        <w:t>What is one goal you want to accomplish with this project?</w:t>
+      </w:r>
+    </w:p>
+    <w:p>
+      <w:pPr>
+        <w:spacing w:line="259" w:lineRule="auto"/>
+        <w:ind w:left="720"/>
+        <w:contextualSpacing/>
+        <w:rPr>
+          <w:rFonts w:asciiTheme="minorHAnsi" w:hAnsiTheme="minorHAnsi" w:cstheme="minorHAnsi"/>
+          <w:szCs w:val="24"/>
+        </w:rPr>
+      </w:pPr>
+      <w:r>
+        <w:rPr>
+          <w:rFonts w:asciiTheme="minorHAnsi" w:hAnsiTheme="minorHAnsi" w:cstheme="minorHAnsi"/>
+          <w:szCs w:val="24"/>
+        </w:rPr>
+        <w:t>Learn how to implement Python in a group environment</w:t>
+      </w:r>
+      <w:r>
+        <w:rPr>
+          <w:rFonts w:asciiTheme="minorHAnsi" w:hAnsiTheme="minorHAnsi" w:cstheme="minorHAnsi"/>
+          <w:szCs w:val="24"/>
+        </w:rPr>
+        <w:br/>
+      </w:r>
+    </w:p>
+    <w:p>
+      <w:pPr>
+        <w:numPr>
+          <w:ilvl w:val="0"/>
+          <w:numId w:val="6"/>
+        </w:numPr>
+        <w:spacing w:line="259" w:lineRule="auto"/>
+        <w:contextualSpacing/>
+        <w:rPr>
+          <w:rFonts w:asciiTheme="minorHAnsi" w:hAnsiTheme="minorHAnsi" w:cstheme="minorHAnsi"/>
+          <w:b/>
+          <w:szCs w:val="24"/>
+        </w:rPr>
+      </w:pPr>
+      <w:r>
+        <w:rPr>
+          <w:rFonts w:asciiTheme="minorHAnsi" w:hAnsiTheme="minorHAnsi" w:cstheme="minorHAnsi"/>
+          <w:b/>
+          <w:szCs w:val="24"/>
+        </w:rPr>
+        <w:t>List the names of your team members that you have met and spoke personally</w:t>
+      </w:r>
+    </w:p>
+    <w:p>
+      <w:pPr>
+        <w:spacing w:line="259" w:lineRule="auto"/>
+        <w:ind w:left="720"/>
+        <w:contextualSpacing/>
+        <w:rPr>
+          <w:rFonts w:asciiTheme="minorHAnsi" w:hAnsiTheme="minorHAnsi" w:cstheme="minorHAnsi"/>
+          <w:szCs w:val="24"/>
+        </w:rPr>
+      </w:pPr>
+      <w:r>
+        <w:rPr>
+          <w:rFonts w:asciiTheme="minorHAnsi" w:hAnsiTheme="minorHAnsi" w:cstheme="minorHAnsi"/>
+          <w:szCs w:val="24"/>
+        </w:rPr>
+        <w:t>Bashaar Shah and Michael Chen</w:t>
+      </w:r>
+    </w:p>
+    <w:p>
+      <w:pPr>
+        <w:spacing w:line="259" w:lineRule="auto"/>
+        <w:ind w:left="720"/>
+        <w:contextualSpacing/>
+        <w:rPr>
+          <w:rFonts w:asciiTheme="minorHAnsi" w:hAnsiTheme="minorHAnsi" w:cstheme="minorHAnsi"/>
+          <w:szCs w:val="24"/>
+        </w:rPr>
+      </w:pPr>
+    </w:p>
+    <w:p>
+      <w:pPr>
+        <w:numPr>
+          <w:ilvl w:val="0"/>
+          <w:numId w:val="6"/>
+        </w:numPr>
+        <w:spacing w:line="259" w:lineRule="auto"/>
+        <w:contextualSpacing/>
+        <w:rPr>
+          <w:rFonts w:asciiTheme="minorHAnsi" w:hAnsiTheme="minorHAnsi" w:cstheme="minorHAnsi"/>
+          <w:b/>
+          <w:szCs w:val="24"/>
+        </w:rPr>
+      </w:pPr>
+      <w:r>
+        <w:rPr>
+          <w:rFonts w:asciiTheme="minorHAnsi" w:hAnsiTheme="minorHAnsi" w:cstheme="minorHAnsi"/>
+          <w:b/>
+          <w:szCs w:val="24"/>
+        </w:rPr>
+        <w:t>What is one goal your team want to accomplish with this project?</w:t>
+      </w:r>
+    </w:p>
+    <w:p>
+      <w:pPr>
+        <w:spacing w:line="259" w:lineRule="auto"/>
+        <w:ind w:left="720"/>
+        <w:contextualSpacing/>
+        <w:rPr>
+          <w:rFonts w:asciiTheme="minorHAnsi" w:hAnsiTheme="minorHAnsi" w:cstheme="minorHAnsi"/>
+          <w:szCs w:val="24"/>
+        </w:rPr>
+      </w:pPr>
+      <w:r>
+        <w:rPr>
+          <w:rFonts w:asciiTheme="minorHAnsi" w:hAnsiTheme="minorHAnsi" w:cstheme="minorHAnsi"/>
+          <w:szCs w:val="24"/>
+        </w:rPr>
+        <w:t>Ensure our application doesn’t have any errors and has a GUI.</w:t>
+      </w:r>
+      <w:r>
+        <w:rPr>
+          <w:rFonts w:asciiTheme="minorHAnsi" w:hAnsiTheme="minorHAnsi" w:cstheme="minorHAnsi"/>
+          <w:szCs w:val="24"/>
+        </w:rPr>
+        <w:br/>
+      </w:r>
+    </w:p>
+    <w:p>
+      <w:pPr>
+        <w:numPr>
+          <w:ilvl w:val="0"/>
+          <w:numId w:val="6"/>
+        </w:numPr>
+        <w:spacing w:line="259" w:lineRule="auto"/>
+        <w:contextualSpacing/>
+        <w:rPr>
+          <w:rFonts w:asciiTheme="minorHAnsi" w:hAnsiTheme="minorHAnsi" w:cstheme="minorHAnsi"/>
+          <w:b/>
+          <w:szCs w:val="24"/>
+        </w:rPr>
+      </w:pPr>
+      <w:r>
+        <w:rPr>
+          <w:rFonts w:asciiTheme="minorHAnsi" w:hAnsiTheme="minorHAnsi" w:cstheme="minorHAnsi"/>
+          <w:b/>
+          <w:szCs w:val="24"/>
+        </w:rPr>
+        <w:t>Do you and your teammates have decided a project?</w:t>
+      </w:r>
+    </w:p>
+    <w:p>
+      <w:pPr>
+        <w:spacing w:line="259" w:lineRule="auto"/>
+        <w:ind w:left="720"/>
+        <w:contextualSpacing/>
+        <w:rPr>
+          <w:rFonts w:asciiTheme="minorHAnsi" w:hAnsiTheme="minorHAnsi" w:cstheme="minorHAnsi"/>
+          <w:szCs w:val="24"/>
+        </w:rPr>
+      </w:pPr>
+      <w:r>
+        <w:rPr>
+          <w:rFonts w:asciiTheme="minorHAnsi" w:hAnsiTheme="minorHAnsi" w:cstheme="minorHAnsi"/>
+          <w:szCs w:val="24"/>
+        </w:rPr>
+        <w:t>A dynamic NBA Database.</w:t>
+      </w:r>
+    </w:p>
+    <w:p>
+      <w:pPr>
+        <w:spacing w:line="259" w:lineRule="auto"/>
+        <w:ind w:left="720"/>
+        <w:contextualSpacing/>
+        <w:rPr>
+          <w:rFonts w:asciiTheme="minorHAnsi" w:hAnsiTheme="minorHAnsi" w:cstheme="minorHAnsi"/>
+          <w:szCs w:val="24"/>
+        </w:rPr>
+      </w:pPr>
+    </w:p>
+    <w:p>
+      <w:pPr>
+        <w:numPr>
+          <w:ilvl w:val="0"/>
+          <w:numId w:val="6"/>
+        </w:numPr>
+        <w:spacing w:line="259" w:lineRule="auto"/>
+        <w:contextualSpacing/>
+        <w:rPr>
+          <w:rFonts w:asciiTheme="minorHAnsi" w:hAnsiTheme="minorHAnsi" w:cstheme="minorHAnsi"/>
+          <w:b/>
+          <w:szCs w:val="24"/>
+        </w:rPr>
+      </w:pPr>
+      <w:r>
+        <w:rPr>
+          <w:rFonts w:asciiTheme="minorHAnsi" w:hAnsiTheme="minorHAnsi" w:cstheme="minorHAnsi"/>
+          <w:b/>
+          <w:szCs w:val="24"/>
+        </w:rPr>
+        <w:t>Have your teammates decided a project?</w:t>
+      </w:r>
+    </w:p>
+    <w:p>
+      <w:pPr>
+        <w:spacing w:line="259" w:lineRule="auto"/>
+        <w:ind w:left="720"/>
+        <w:contextualSpacing/>
+        <w:rPr>
+          <w:rFonts w:asciiTheme="minorHAnsi" w:hAnsiTheme="minorHAnsi" w:cstheme="minorHAnsi"/>
+          <w:szCs w:val="24"/>
+        </w:rPr>
+      </w:pPr>
+      <w:r>
+        <w:rPr>
+          <w:rFonts w:asciiTheme="minorHAnsi" w:hAnsiTheme="minorHAnsi" w:cstheme="minorHAnsi"/>
+          <w:szCs w:val="24"/>
+        </w:rPr>
+        <w:t>Yes</w:t>
+      </w:r>
+      <w:r>
+        <w:rPr>
+          <w:rFonts w:asciiTheme="minorHAnsi" w:hAnsiTheme="minorHAnsi" w:cstheme="minorHAnsi"/>
+          <w:szCs w:val="24"/>
+        </w:rPr>
+        <w:br/>
+      </w:r>
+    </w:p>
+    <w:p>
+      <w:pPr>
+        <w:numPr>
+          <w:ilvl w:val="0"/>
+          <w:numId w:val="6"/>
+        </w:numPr>
+        <w:spacing w:line="259" w:lineRule="auto"/>
+        <w:contextualSpacing/>
+        <w:rPr>
+          <w:rFonts w:asciiTheme="minorHAnsi" w:hAnsiTheme="minorHAnsi" w:cstheme="minorHAnsi"/>
+          <w:szCs w:val="24"/>
+        </w:rPr>
+      </w:pPr>
+      <w:r>
+        <w:rPr>
+          <w:rFonts w:asciiTheme="minorHAnsi" w:hAnsiTheme="minorHAnsi" w:cstheme="minorHAnsi"/>
+          <w:b/>
+          <w:szCs w:val="24"/>
+        </w:rPr>
+        <w:t xml:space="preserve">URL of GitLab or </w:t>
+      </w:r>
+      <w:proofErr w:type="spellStart"/>
+      <w:r>
+        <w:rPr>
+          <w:rFonts w:asciiTheme="minorHAnsi" w:hAnsiTheme="minorHAnsi" w:cstheme="minorHAnsi"/>
+          <w:b/>
+          <w:szCs w:val="24"/>
+        </w:rPr>
+        <w:t>Github</w:t>
+      </w:r>
+      <w:proofErr w:type="spellEnd"/>
+      <w:r>
+        <w:rPr>
+          <w:rFonts w:asciiTheme="minorHAnsi" w:hAnsiTheme="minorHAnsi" w:cstheme="minorHAnsi"/>
+          <w:b/>
+          <w:szCs w:val="24"/>
+        </w:rPr>
+        <w:t xml:space="preserve"> project. The repository should contain the team contract agreement on a folder named "management"</w:t>
+      </w:r>
+    </w:p>
+    <w:p>
+      <w:pPr>
+        <w:spacing w:line="259" w:lineRule="auto"/>
+        <w:ind w:left="720"/>
+        <w:contextualSpacing/>
+        <w:rPr>
+          <w:rFonts w:asciiTheme="minorHAnsi" w:hAnsiTheme="minorHAnsi" w:cstheme="minorHAnsi"/>
+          <w:szCs w:val="24"/>
+        </w:rPr>
+      </w:pPr>
+      <w:r>
+        <w:rPr>
+          <w:rFonts w:asciiTheme="minorHAnsi" w:hAnsiTheme="minorHAnsi" w:cstheme="minorHAnsi"/>
+          <w:szCs w:val="24"/>
+        </w:rPr>
+        <w:t>https://github.com/adeelasghar1001/NBA-Database</w:t>
+      </w:r>
+      <w:r>
+        <w:rPr>
+          <w:rFonts w:asciiTheme="minorHAnsi" w:hAnsiTheme="minorHAnsi" w:cstheme="minorHAnsi"/>
+          <w:szCs w:val="24"/>
+        </w:rPr>
+        <w:br w:type="page"/>
+      </w:r>
+    </w:p>
+    <w:p>
+      <w:pPr>
+        <w:spacing w:after="0" w:line="256" w:lineRule="auto"/>
+        <w:jc w:val="center"/>
+        <w:rPr>
+          <w:rFonts w:asciiTheme="minorHAnsi" w:hAnsiTheme="minorHAnsi" w:cstheme="minorHAnsi"/>
+          <w:b/>
+          <w:szCs w:val="24"/>
+          <w:u w:val="single"/>
+        </w:rPr>
+      </w:pPr>
+      <w:r>
+        <w:rPr>
+          <w:rFonts w:asciiTheme="minorHAnsi" w:hAnsiTheme="minorHAnsi" w:cstheme="minorHAnsi"/>
+          <w:b/>
+          <w:szCs w:val="24"/>
+          <w:u w:val="single"/>
+        </w:rPr>
+        <w:lastRenderedPageBreak/>
+        <w:t>Updated Project Proposal</w:t>
+      </w:r>
+    </w:p>
+    <w:p>
+      <w:pPr>
+        <w:spacing w:after="0" w:line="256" w:lineRule="auto"/>
+        <w:rPr>
+          <w:rFonts w:asciiTheme="minorHAnsi" w:hAnsiTheme="minorHAnsi" w:cstheme="minorHAnsi"/>
+          <w:szCs w:val="24"/>
+        </w:rPr>
+      </w:pPr>
+      <w:r>
+        <w:rPr>
+          <w:rFonts w:asciiTheme="minorHAnsi" w:hAnsiTheme="minorHAnsi" w:cstheme="minorHAnsi"/>
+          <w:b/>
+          <w:szCs w:val="24"/>
+          <w:u w:val="single"/>
+        </w:rPr>
+        <w:t>Team Name</w:t>
+      </w:r>
+      <w:r>
+        <w:rPr>
+          <w:rFonts w:asciiTheme="minorHAnsi" w:hAnsiTheme="minorHAnsi" w:cstheme="minorHAnsi"/>
+          <w:szCs w:val="24"/>
+        </w:rPr>
+        <w:t>: Aspire</w:t>
+      </w:r>
+      <w:r>
+        <w:rPr>
+          <w:rFonts w:asciiTheme="minorHAnsi" w:hAnsiTheme="minorHAnsi" w:cstheme="minorHAnsi"/>
+          <w:szCs w:val="24"/>
+        </w:rPr>
+        <w:tab/>
+      </w:r>
+    </w:p>
+    <w:p>
+      <w:pPr>
+        <w:spacing w:after="0" w:line="256" w:lineRule="auto"/>
+        <w:ind w:firstLine="720"/>
+        <w:rPr>
+          <w:rFonts w:asciiTheme="minorHAnsi" w:hAnsiTheme="minorHAnsi" w:cstheme="minorHAnsi"/>
+          <w:szCs w:val="24"/>
+        </w:rPr>
+      </w:pPr>
+      <w:r>
+        <w:rPr>
+          <w:rFonts w:asciiTheme="minorHAnsi" w:hAnsiTheme="minorHAnsi" w:cstheme="minorHAnsi"/>
+          <w:szCs w:val="24"/>
+          <w:u w:val="single"/>
+        </w:rPr>
+        <w:t>Names</w:t>
+      </w:r>
+      <w:r>
+        <w:rPr>
+          <w:rFonts w:asciiTheme="minorHAnsi" w:hAnsiTheme="minorHAnsi" w:cstheme="minorHAnsi"/>
+          <w:szCs w:val="24"/>
+        </w:rPr>
+        <w:t>:</w:t>
+      </w:r>
+      <w:r>
+        <w:rPr>
+          <w:rFonts w:asciiTheme="minorHAnsi" w:hAnsiTheme="minorHAnsi" w:cstheme="minorHAnsi"/>
+          <w:szCs w:val="24"/>
+        </w:rPr>
+        <w:tab/>
+      </w:r>
+      <w:r>
+        <w:rPr>
+          <w:rFonts w:asciiTheme="minorHAnsi" w:hAnsiTheme="minorHAnsi" w:cstheme="minorHAnsi"/>
+          <w:szCs w:val="24"/>
+        </w:rPr>
+        <w:tab/>
+      </w:r>
+      <w:r>
+        <w:rPr>
+          <w:rFonts w:asciiTheme="minorHAnsi" w:hAnsiTheme="minorHAnsi" w:cstheme="minorHAnsi"/>
+          <w:szCs w:val="24"/>
+          <w:u w:val="single"/>
+        </w:rPr>
+        <w:t>Access IDs</w:t>
+      </w:r>
+      <w:r>
+        <w:rPr>
+          <w:rFonts w:asciiTheme="minorHAnsi" w:hAnsiTheme="minorHAnsi" w:cstheme="minorHAnsi"/>
+          <w:szCs w:val="24"/>
+        </w:rPr>
+        <w:t>:</w:t>
+      </w:r>
+    </w:p>
+    <w:p>
+      <w:pPr>
+        <w:spacing w:after="0" w:line="256" w:lineRule="auto"/>
+        <w:rPr>
+          <w:rFonts w:asciiTheme="minorHAnsi" w:hAnsiTheme="minorHAnsi" w:cstheme="minorHAnsi"/>
+          <w:szCs w:val="24"/>
+        </w:rPr>
+      </w:pPr>
+      <w:r>
+        <w:rPr>
+          <w:rFonts w:asciiTheme="minorHAnsi" w:hAnsiTheme="minorHAnsi" w:cstheme="minorHAnsi"/>
+          <w:szCs w:val="24"/>
+        </w:rPr>
+        <w:t>1)</w:t>
+      </w:r>
+      <w:r>
+        <w:rPr>
+          <w:rFonts w:asciiTheme="minorHAnsi" w:hAnsiTheme="minorHAnsi" w:cstheme="minorHAnsi"/>
+          <w:szCs w:val="24"/>
+        </w:rPr>
+        <w:tab/>
+        <w:t>Adeel Asghar</w:t>
+      </w:r>
+      <w:r>
+        <w:rPr>
+          <w:rFonts w:asciiTheme="minorHAnsi" w:hAnsiTheme="minorHAnsi" w:cstheme="minorHAnsi"/>
+          <w:szCs w:val="24"/>
+        </w:rPr>
+        <w:tab/>
+      </w:r>
+      <w:r>
+        <w:rPr>
+          <w:rFonts w:asciiTheme="minorHAnsi" w:hAnsiTheme="minorHAnsi" w:cstheme="minorHAnsi"/>
+          <w:szCs w:val="24"/>
+        </w:rPr>
+        <w:tab/>
+        <w:t>ga7177</w:t>
+      </w:r>
+    </w:p>
+    <w:p>
+      <w:pPr>
+        <w:spacing w:after="0" w:line="256" w:lineRule="auto"/>
+        <w:rPr>
+          <w:rFonts w:asciiTheme="minorHAnsi" w:hAnsiTheme="minorHAnsi" w:cstheme="minorHAnsi"/>
+          <w:szCs w:val="24"/>
+        </w:rPr>
+      </w:pPr>
+      <w:r>
+        <w:rPr>
+          <w:rFonts w:asciiTheme="minorHAnsi" w:hAnsiTheme="minorHAnsi" w:cstheme="minorHAnsi"/>
+          <w:szCs w:val="24"/>
+        </w:rPr>
+        <w:t>2)</w:t>
+      </w:r>
+      <w:r>
+        <w:rPr>
+          <w:rFonts w:asciiTheme="minorHAnsi" w:hAnsiTheme="minorHAnsi" w:cstheme="minorHAnsi"/>
+          <w:szCs w:val="24"/>
+        </w:rPr>
+        <w:tab/>
+        <w:t>Michael Chen</w:t>
+      </w:r>
+      <w:r>
+        <w:rPr>
+          <w:rFonts w:asciiTheme="minorHAnsi" w:hAnsiTheme="minorHAnsi" w:cstheme="minorHAnsi"/>
+          <w:szCs w:val="24"/>
+        </w:rPr>
+        <w:tab/>
+      </w:r>
+      <w:r>
+        <w:rPr>
+          <w:rFonts w:asciiTheme="minorHAnsi" w:hAnsiTheme="minorHAnsi" w:cstheme="minorHAnsi"/>
+          <w:szCs w:val="24"/>
+        </w:rPr>
+        <w:tab/>
+        <w:t>ev3024</w:t>
+      </w:r>
+    </w:p>
+    <w:p>
+      <w:pPr>
+        <w:spacing w:after="0" w:line="256" w:lineRule="auto"/>
+        <w:rPr>
+          <w:rFonts w:asciiTheme="minorHAnsi" w:hAnsiTheme="minorHAnsi" w:cstheme="minorHAnsi"/>
+          <w:szCs w:val="24"/>
+          <w:u w:val="single"/>
+        </w:rPr>
+      </w:pPr>
+      <w:r>
+        <w:rPr>
+          <w:rFonts w:asciiTheme="minorHAnsi" w:hAnsiTheme="minorHAnsi" w:cstheme="minorHAnsi"/>
+          <w:szCs w:val="24"/>
+        </w:rPr>
+        <w:t>3)</w:t>
+      </w:r>
+      <w:r>
+        <w:rPr>
+          <w:rFonts w:asciiTheme="minorHAnsi" w:hAnsiTheme="minorHAnsi" w:cstheme="minorHAnsi"/>
+          <w:szCs w:val="24"/>
+        </w:rPr>
+        <w:tab/>
+        <w:t>Bashaar Shah</w:t>
+      </w:r>
+      <w:r>
+        <w:rPr>
+          <w:rFonts w:asciiTheme="minorHAnsi" w:hAnsiTheme="minorHAnsi" w:cstheme="minorHAnsi"/>
+          <w:szCs w:val="24"/>
+        </w:rPr>
+        <w:tab/>
+      </w:r>
+      <w:r>
+        <w:rPr>
+          <w:rFonts w:asciiTheme="minorHAnsi" w:hAnsiTheme="minorHAnsi" w:cstheme="minorHAnsi"/>
+          <w:szCs w:val="24"/>
+        </w:rPr>
+        <w:tab/>
+        <w:t>gb2543</w:t>
+      </w:r>
+    </w:p>
+    <w:p>
+      <w:pPr>
+        <w:spacing w:after="0" w:line="256" w:lineRule="auto"/>
+        <w:rPr>
+          <w:rFonts w:asciiTheme="minorHAnsi" w:hAnsiTheme="minorHAnsi" w:cstheme="minorHAnsi"/>
+          <w:szCs w:val="24"/>
+        </w:rPr>
+      </w:pPr>
+    </w:p>
+    <w:p>
+      <w:pPr>
+        <w:spacing w:after="0" w:line="256" w:lineRule="auto"/>
+        <w:rPr>
+          <w:rFonts w:asciiTheme="minorHAnsi" w:hAnsiTheme="minorHAnsi" w:cstheme="minorHAnsi"/>
+          <w:szCs w:val="24"/>
+        </w:rPr>
+      </w:pPr>
+      <w:r>
+        <w:rPr>
+          <w:rFonts w:asciiTheme="minorHAnsi" w:hAnsiTheme="minorHAnsi" w:cstheme="minorHAnsi"/>
+          <w:szCs w:val="24"/>
+        </w:rPr>
+        <w:t>Project Proposal Questionnaire:</w:t>
+      </w:r>
+    </w:p>
+    <w:p>
+      <w:pPr>
+        <w:numPr>
+          <w:ilvl w:val="0"/>
+          <w:numId w:val="3"/>
+        </w:numPr>
+        <w:spacing w:after="0" w:line="256" w:lineRule="auto"/>
+        <w:contextualSpacing/>
+        <w:rPr>
+          <w:rFonts w:asciiTheme="minorHAnsi" w:hAnsiTheme="minorHAnsi" w:cstheme="minorHAnsi"/>
+          <w:b/>
+          <w:szCs w:val="24"/>
+        </w:rPr>
+      </w:pPr>
+      <w:r>
+        <w:rPr>
+          <w:rFonts w:asciiTheme="minorHAnsi" w:hAnsiTheme="minorHAnsi" w:cstheme="minorHAnsi"/>
+          <w:b/>
+          <w:szCs w:val="24"/>
+        </w:rPr>
+        <w:t>Describe your project in one paragraph.</w:t>
+      </w:r>
+    </w:p>
+    <w:p>
+      <w:pPr>
+        <w:spacing w:after="0" w:line="256" w:lineRule="auto"/>
+        <w:ind w:left="720"/>
+        <w:contextualSpacing/>
+        <w:rPr>
+          <w:rFonts w:asciiTheme="minorHAnsi" w:hAnsiTheme="minorHAnsi" w:cstheme="minorHAnsi"/>
+          <w:szCs w:val="24"/>
+        </w:rPr>
+      </w:pPr>
+      <w:r>
+        <w:rPr>
+          <w:rFonts w:asciiTheme="minorHAnsi" w:hAnsiTheme="minorHAnsi" w:cstheme="minorHAnsi"/>
+          <w:szCs w:val="24"/>
+        </w:rPr>
+        <w:t>CRUD Python application that will be able to access NBA statistics from a database and manipulate and output them.</w:t>
+      </w:r>
+    </w:p>
+    <w:p>
+      <w:pPr>
+        <w:spacing w:after="0" w:line="256" w:lineRule="auto"/>
+        <w:ind w:left="720"/>
+        <w:contextualSpacing/>
+        <w:rPr>
+          <w:rFonts w:asciiTheme="minorHAnsi" w:hAnsiTheme="minorHAnsi" w:cstheme="minorHAnsi"/>
+          <w:b/>
+          <w:szCs w:val="24"/>
+        </w:rPr>
+      </w:pPr>
+    </w:p>
+    <w:p>
+      <w:pPr>
+        <w:numPr>
+          <w:ilvl w:val="0"/>
+          <w:numId w:val="3"/>
+        </w:numPr>
+        <w:spacing w:after="0" w:line="256" w:lineRule="auto"/>
+        <w:contextualSpacing/>
+        <w:rPr>
+          <w:rFonts w:asciiTheme="minorHAnsi" w:hAnsiTheme="minorHAnsi" w:cstheme="minorHAnsi"/>
+          <w:b/>
+          <w:szCs w:val="24"/>
+        </w:rPr>
+      </w:pPr>
+      <w:r>
+        <w:rPr>
+          <w:rFonts w:asciiTheme="minorHAnsi" w:hAnsiTheme="minorHAnsi" w:cstheme="minorHAnsi"/>
+          <w:b/>
+          <w:szCs w:val="24"/>
+        </w:rPr>
+        <w:t>Did you include a prototype presentation file into your ‘Design’ folder in your project repository?</w:t>
+      </w:r>
+    </w:p>
+    <w:p>
+      <w:pPr>
+        <w:spacing w:after="0" w:line="256" w:lineRule="auto"/>
+        <w:ind w:left="720"/>
+        <w:contextualSpacing/>
+        <w:rPr>
+          <w:rFonts w:asciiTheme="minorHAnsi" w:hAnsiTheme="minorHAnsi" w:cstheme="minorHAnsi"/>
+          <w:szCs w:val="24"/>
+        </w:rPr>
+      </w:pPr>
+      <w:r>
+        <w:rPr>
+          <w:rFonts w:asciiTheme="minorHAnsi" w:hAnsiTheme="minorHAnsi" w:cstheme="minorHAnsi"/>
+          <w:szCs w:val="24"/>
+        </w:rPr>
+        <w:t>Yes</w:t>
+      </w:r>
+    </w:p>
+    <w:p>
+      <w:pPr>
+        <w:spacing w:after="0" w:line="256" w:lineRule="auto"/>
+        <w:ind w:left="720"/>
+        <w:contextualSpacing/>
+        <w:rPr>
+          <w:rFonts w:asciiTheme="minorHAnsi" w:hAnsiTheme="minorHAnsi" w:cstheme="minorHAnsi"/>
+          <w:b/>
+          <w:szCs w:val="24"/>
+        </w:rPr>
+      </w:pPr>
+    </w:p>
+    <w:p>
+      <w:pPr>
+        <w:numPr>
+          <w:ilvl w:val="0"/>
+          <w:numId w:val="3"/>
+        </w:numPr>
+        <w:spacing w:after="0" w:line="256" w:lineRule="auto"/>
+        <w:contextualSpacing/>
+        <w:rPr>
+          <w:rFonts w:asciiTheme="minorHAnsi" w:hAnsiTheme="minorHAnsi" w:cstheme="minorHAnsi"/>
+          <w:b/>
+          <w:szCs w:val="24"/>
+        </w:rPr>
+      </w:pPr>
+      <w:r>
+        <w:rPr>
+          <w:rFonts w:asciiTheme="minorHAnsi" w:hAnsiTheme="minorHAnsi" w:cstheme="minorHAnsi"/>
+          <w:b/>
+          <w:szCs w:val="24"/>
+        </w:rPr>
+        <w:t xml:space="preserve">What type of project are you doing (CRUD – Game – Data science – </w:t>
+      </w:r>
+      <w:proofErr w:type="spellStart"/>
+      <w:proofErr w:type="gramStart"/>
+      <w:r>
+        <w:rPr>
+          <w:rFonts w:asciiTheme="minorHAnsi" w:hAnsiTheme="minorHAnsi" w:cstheme="minorHAnsi"/>
+          <w:b/>
+          <w:szCs w:val="24"/>
+        </w:rPr>
+        <w:t>etc</w:t>
+      </w:r>
+      <w:proofErr w:type="spellEnd"/>
+      <w:r>
+        <w:rPr>
+          <w:rFonts w:asciiTheme="minorHAnsi" w:hAnsiTheme="minorHAnsi" w:cstheme="minorHAnsi"/>
+          <w:b/>
+          <w:szCs w:val="24"/>
+        </w:rPr>
+        <w:t xml:space="preserve"> )</w:t>
+      </w:r>
+      <w:proofErr w:type="gramEnd"/>
+      <w:r>
+        <w:rPr>
+          <w:rFonts w:asciiTheme="minorHAnsi" w:hAnsiTheme="minorHAnsi" w:cstheme="minorHAnsi"/>
+          <w:b/>
+          <w:szCs w:val="24"/>
+        </w:rPr>
+        <w:t xml:space="preserve">? </w:t>
+      </w:r>
+    </w:p>
+    <w:p>
+      <w:pPr>
+        <w:spacing w:after="0" w:line="256" w:lineRule="auto"/>
+        <w:ind w:left="720"/>
+        <w:contextualSpacing/>
+        <w:rPr>
+          <w:rFonts w:asciiTheme="minorHAnsi" w:hAnsiTheme="minorHAnsi" w:cstheme="minorHAnsi"/>
+          <w:szCs w:val="24"/>
+        </w:rPr>
+      </w:pPr>
+      <w:r>
+        <w:rPr>
+          <w:rFonts w:asciiTheme="minorHAnsi" w:hAnsiTheme="minorHAnsi" w:cstheme="minorHAnsi"/>
+          <w:szCs w:val="24"/>
+        </w:rPr>
+        <w:t>CRUD Application</w:t>
+      </w:r>
+    </w:p>
+    <w:p>
+      <w:pPr>
+        <w:spacing w:after="0" w:line="256" w:lineRule="auto"/>
+        <w:ind w:left="720"/>
+        <w:contextualSpacing/>
+        <w:rPr>
+          <w:rFonts w:asciiTheme="minorHAnsi" w:hAnsiTheme="minorHAnsi" w:cstheme="minorHAnsi"/>
+          <w:szCs w:val="24"/>
+        </w:rPr>
+      </w:pPr>
+    </w:p>
+    <w:p>
+      <w:pPr>
+        <w:numPr>
+          <w:ilvl w:val="0"/>
+          <w:numId w:val="3"/>
+        </w:numPr>
+        <w:spacing w:after="0" w:line="256" w:lineRule="auto"/>
+        <w:contextualSpacing/>
+        <w:rPr>
+          <w:rFonts w:asciiTheme="minorHAnsi" w:hAnsiTheme="minorHAnsi" w:cstheme="minorHAnsi"/>
+          <w:b/>
+          <w:szCs w:val="24"/>
+        </w:rPr>
+      </w:pPr>
+      <w:r>
+        <w:rPr>
+          <w:rFonts w:asciiTheme="minorHAnsi" w:hAnsiTheme="minorHAnsi" w:cstheme="minorHAnsi"/>
+          <w:b/>
+          <w:szCs w:val="24"/>
+        </w:rPr>
+        <w:t>What is the URL of your repository?</w:t>
+      </w:r>
+    </w:p>
+    <w:p>
+      <w:pPr>
+        <w:spacing w:after="0" w:line="256" w:lineRule="auto"/>
+        <w:ind w:left="720"/>
+        <w:contextualSpacing/>
+        <w:rPr>
+          <w:rFonts w:asciiTheme="minorHAnsi" w:hAnsiTheme="minorHAnsi" w:cstheme="minorHAnsi"/>
+          <w:szCs w:val="24"/>
+        </w:rPr>
+      </w:pPr>
+      <w:r>
+        <w:rPr>
+          <w:rFonts w:asciiTheme="minorHAnsi" w:hAnsiTheme="minorHAnsi" w:cstheme="minorHAnsi"/>
+          <w:szCs w:val="24"/>
+        </w:rPr>
+        <w:t>https://github.com/adeelasghar1001/NBA-Database.git</w:t>
+      </w:r>
+      <w:r>
+        <w:rPr>
+          <w:rFonts w:asciiTheme="minorHAnsi" w:hAnsiTheme="minorHAnsi" w:cstheme="minorHAnsi"/>
+          <w:szCs w:val="24"/>
+        </w:rPr>
+        <w:br/>
+      </w:r>
+    </w:p>
+    <w:p>
+      <w:pPr>
+        <w:numPr>
+          <w:ilvl w:val="0"/>
+          <w:numId w:val="3"/>
+        </w:numPr>
+        <w:spacing w:after="0" w:line="256" w:lineRule="auto"/>
+        <w:contextualSpacing/>
+        <w:rPr>
+          <w:rFonts w:asciiTheme="minorHAnsi" w:hAnsiTheme="minorHAnsi" w:cstheme="minorHAnsi"/>
+          <w:b/>
+          <w:szCs w:val="24"/>
+        </w:rPr>
+      </w:pPr>
+      <w:r>
+        <w:rPr>
+          <w:rFonts w:asciiTheme="minorHAnsi" w:hAnsiTheme="minorHAnsi" w:cstheme="minorHAnsi"/>
+          <w:b/>
+          <w:szCs w:val="24"/>
+        </w:rPr>
+        <w:t>Did you include your instructor and TA in your repository?</w:t>
+      </w:r>
+    </w:p>
+    <w:p>
+      <w:pPr>
+        <w:spacing w:after="0" w:line="256" w:lineRule="auto"/>
+        <w:ind w:left="720"/>
+        <w:contextualSpacing/>
+        <w:rPr>
+          <w:rFonts w:asciiTheme="minorHAnsi" w:hAnsiTheme="minorHAnsi" w:cstheme="minorHAnsi"/>
+          <w:szCs w:val="24"/>
+        </w:rPr>
+      </w:pPr>
+      <w:r>
+        <w:rPr>
+          <w:rFonts w:asciiTheme="minorHAnsi" w:hAnsiTheme="minorHAnsi" w:cstheme="minorHAnsi"/>
+          <w:szCs w:val="24"/>
+        </w:rPr>
+        <w:t>Yes</w:t>
+      </w:r>
+    </w:p>
+    <w:p>
+      <w:pPr>
+        <w:spacing w:after="0" w:line="256" w:lineRule="auto"/>
+        <w:ind w:left="720"/>
+        <w:contextualSpacing/>
+        <w:rPr>
+          <w:rFonts w:asciiTheme="minorHAnsi" w:hAnsiTheme="minorHAnsi" w:cstheme="minorHAnsi"/>
+          <w:b/>
+          <w:szCs w:val="24"/>
+        </w:rPr>
+      </w:pPr>
+    </w:p>
+    <w:p>
+      <w:pPr>
+        <w:numPr>
+          <w:ilvl w:val="0"/>
+          <w:numId w:val="3"/>
+        </w:numPr>
+        <w:spacing w:after="0" w:line="256" w:lineRule="auto"/>
+        <w:contextualSpacing/>
+        <w:rPr>
+          <w:rFonts w:asciiTheme="minorHAnsi" w:hAnsiTheme="minorHAnsi" w:cstheme="minorHAnsi"/>
+          <w:b/>
+          <w:szCs w:val="24"/>
+        </w:rPr>
+      </w:pPr>
+      <w:r>
+        <w:rPr>
+          <w:rFonts w:asciiTheme="minorHAnsi" w:hAnsiTheme="minorHAnsi" w:cstheme="minorHAnsi"/>
+          <w:b/>
+          <w:szCs w:val="24"/>
+        </w:rPr>
+        <w:t>Did you include the following files in a folder named ‘Management’ in your project repository?</w:t>
+      </w:r>
+    </w:p>
+    <w:tbl>
+      <w:tblPr>
+        <w:tblW w:w="8460" w:type="dxa"/>
+        <w:tblLook w:val="04A0" w:firstRow="1" w:lastRow="0" w:firstColumn="1" w:lastColumn="0" w:noHBand="0" w:noVBand="1"/>
+      </w:tblPr>
+      <w:tblGrid>
+        <w:gridCol w:w="8460"/>
+      </w:tblGrid>
+      <w:tr>
+        <w:trPr>
+          <w:trHeight w:val="320"/>
+        </w:trPr>
+        <w:tc>
+          <w:tcPr>
+            <w:tcW w:w="8460" w:type="dxa"/>
+            <w:noWrap/>
+            <w:vAlign w:val="bottom"/>
+            <w:hideMark/>
+          </w:tcPr>
+          <w:p>
+            <w:pPr>
+              <w:numPr>
+                <w:ilvl w:val="0"/>
+                <w:numId w:val="4"/>
+              </w:numPr>
+              <w:spacing w:after="0" w:line="240" w:lineRule="auto"/>
+              <w:contextualSpacing/>
+              <w:rPr>
+                <w:rFonts w:asciiTheme="minorHAnsi" w:eastAsia="Times New Roman" w:hAnsiTheme="minorHAnsi" w:cstheme="minorHAnsi"/>
+                <w:b/>
+                <w:szCs w:val="24"/>
+              </w:rPr>
+            </w:pPr>
+            <w:r>
+              <w:rPr>
+                <w:rFonts w:asciiTheme="minorHAnsi" w:eastAsia="Times New Roman" w:hAnsiTheme="minorHAnsi" w:cstheme="minorHAnsi"/>
+                <w:b/>
+                <w:szCs w:val="24"/>
+              </w:rPr>
+              <w:t>Team contract – YES</w:t>
+            </w:r>
+          </w:p>
+        </w:tc>
+      </w:tr>
+      <w:tr>
+        <w:trPr>
+          <w:trHeight w:val="320"/>
+        </w:trPr>
+        <w:tc>
+          <w:tcPr>
+            <w:tcW w:w="8460" w:type="dxa"/>
+            <w:noWrap/>
+            <w:vAlign w:val="bottom"/>
+            <w:hideMark/>
+          </w:tcPr>
+          <w:p>
+            <w:pPr>
+              <w:numPr>
+                <w:ilvl w:val="0"/>
+                <w:numId w:val="4"/>
+              </w:numPr>
+              <w:spacing w:after="0" w:line="240" w:lineRule="auto"/>
+              <w:contextualSpacing/>
+              <w:rPr>
+                <w:rFonts w:asciiTheme="minorHAnsi" w:eastAsia="Times New Roman" w:hAnsiTheme="minorHAnsi" w:cstheme="minorHAnsi"/>
+                <w:b/>
+                <w:szCs w:val="24"/>
+              </w:rPr>
+            </w:pPr>
+            <w:r>
+              <w:rPr>
+                <w:rFonts w:asciiTheme="minorHAnsi" w:eastAsia="Times New Roman" w:hAnsiTheme="minorHAnsi" w:cstheme="minorHAnsi"/>
+                <w:b/>
+                <w:szCs w:val="24"/>
+              </w:rPr>
+              <w:t>Planning document - YES</w:t>
+            </w:r>
+          </w:p>
+        </w:tc>
+      </w:tr>
+      <w:tr>
+        <w:trPr>
+          <w:trHeight w:val="100"/>
+        </w:trPr>
+        <w:tc>
+          <w:tcPr>
+            <w:tcW w:w="8460" w:type="dxa"/>
+            <w:noWrap/>
+            <w:vAlign w:val="bottom"/>
+            <w:hideMark/>
+          </w:tcPr>
+          <w:p>
+            <w:pPr>
+              <w:numPr>
+                <w:ilvl w:val="0"/>
+                <w:numId w:val="4"/>
+              </w:numPr>
+              <w:spacing w:after="0" w:line="240" w:lineRule="auto"/>
+              <w:contextualSpacing/>
+              <w:rPr>
+                <w:rFonts w:asciiTheme="minorHAnsi" w:eastAsia="Times New Roman" w:hAnsiTheme="minorHAnsi" w:cstheme="minorHAnsi"/>
+                <w:b/>
+                <w:szCs w:val="24"/>
+              </w:rPr>
+            </w:pPr>
+            <w:r>
+              <w:rPr>
+                <w:rFonts w:asciiTheme="minorHAnsi" w:eastAsia="Times New Roman" w:hAnsiTheme="minorHAnsi" w:cstheme="minorHAnsi"/>
+                <w:b/>
+                <w:szCs w:val="24"/>
+              </w:rPr>
+              <w:t>Gantt Chart (basic and advanced features clearly annotated) - YES</w:t>
+            </w:r>
+          </w:p>
+        </w:tc>
+      </w:tr>
+    </w:tbl>
+    <w:p>
+      <w:pPr>
+        <w:spacing w:after="0" w:line="256" w:lineRule="auto"/>
+        <w:rPr>
+          <w:rFonts w:asciiTheme="minorHAnsi" w:hAnsiTheme="minorHAnsi" w:cstheme="minorHAnsi"/>
+          <w:b/>
+          <w:szCs w:val="24"/>
+        </w:rPr>
+      </w:pPr>
+    </w:p>
+    <w:p>
+      <w:pPr>
+        <w:numPr>
+          <w:ilvl w:val="0"/>
+          <w:numId w:val="3"/>
+        </w:numPr>
+        <w:spacing w:after="0" w:line="256" w:lineRule="auto"/>
+        <w:contextualSpacing/>
+        <w:rPr>
+          <w:rFonts w:asciiTheme="minorHAnsi" w:hAnsiTheme="minorHAnsi" w:cstheme="minorHAnsi"/>
+          <w:b/>
+          <w:szCs w:val="24"/>
+        </w:rPr>
+      </w:pPr>
+      <w:r>
+        <w:rPr>
+          <w:rFonts w:asciiTheme="minorHAnsi" w:hAnsiTheme="minorHAnsi" w:cstheme="minorHAnsi"/>
+          <w:b/>
+          <w:szCs w:val="24"/>
+        </w:rPr>
+        <w:t xml:space="preserve">Did you add your tasks to your project management tool? Which tool are you using? E.g. Project in </w:t>
+      </w:r>
+      <w:proofErr w:type="spellStart"/>
+      <w:r>
+        <w:rPr>
+          <w:rFonts w:asciiTheme="minorHAnsi" w:hAnsiTheme="minorHAnsi" w:cstheme="minorHAnsi"/>
+          <w:b/>
+          <w:szCs w:val="24"/>
+        </w:rPr>
+        <w:t>Github</w:t>
+      </w:r>
+      <w:proofErr w:type="spellEnd"/>
+    </w:p>
+    <w:p>
+      <w:pPr>
+        <w:spacing w:after="0" w:line="256" w:lineRule="auto"/>
+        <w:ind w:left="720"/>
+        <w:contextualSpacing/>
+        <w:rPr>
+          <w:rFonts w:asciiTheme="minorHAnsi" w:hAnsiTheme="minorHAnsi" w:cstheme="minorHAnsi"/>
+          <w:szCs w:val="24"/>
+        </w:rPr>
+      </w:pPr>
+    </w:p>
+    <w:p>
+      <w:pPr>
+        <w:spacing w:after="0" w:line="256" w:lineRule="auto"/>
+        <w:ind w:left="720"/>
+        <w:contextualSpacing/>
+        <w:rPr>
+          <w:rFonts w:asciiTheme="minorHAnsi" w:hAnsiTheme="minorHAnsi" w:cstheme="minorHAnsi"/>
+          <w:szCs w:val="24"/>
+        </w:rPr>
+      </w:pPr>
+      <w:r>
+        <w:rPr>
+          <w:rFonts w:asciiTheme="minorHAnsi" w:hAnsiTheme="minorHAnsi" w:cstheme="minorHAnsi"/>
+          <w:szCs w:val="24"/>
+        </w:rPr>
+        <w:t xml:space="preserve">Using project in GitHub. </w:t>
+      </w:r>
+    </w:p>
+    <w:p>
+      <w:pPr>
+        <w:spacing w:after="0" w:line="256" w:lineRule="auto"/>
+        <w:ind w:left="720"/>
+        <w:contextualSpacing/>
+        <w:rPr>
+          <w:rFonts w:asciiTheme="minorHAnsi" w:hAnsiTheme="minorHAnsi" w:cstheme="minorHAnsi"/>
+          <w:b/>
+          <w:szCs w:val="24"/>
+        </w:rPr>
+      </w:pPr>
+    </w:p>
+    <w:p>
+      <w:pPr>
+        <w:numPr>
+          <w:ilvl w:val="0"/>
+          <w:numId w:val="3"/>
+        </w:numPr>
+        <w:spacing w:after="0" w:line="256" w:lineRule="auto"/>
+        <w:contextualSpacing/>
+        <w:rPr>
+          <w:rFonts w:asciiTheme="minorHAnsi" w:hAnsiTheme="minorHAnsi" w:cstheme="minorHAnsi"/>
+          <w:b/>
+          <w:szCs w:val="24"/>
+        </w:rPr>
+      </w:pPr>
+      <w:r>
+        <w:rPr>
+          <w:rFonts w:asciiTheme="minorHAnsi" w:hAnsiTheme="minorHAnsi" w:cstheme="minorHAnsi"/>
+          <w:b/>
+          <w:szCs w:val="24"/>
+        </w:rPr>
+        <w:t>How familiar are your team members with OOP and UML diagrams?</w:t>
+      </w:r>
+    </w:p>
+    <w:p>
+      <w:pPr>
+        <w:spacing w:after="0" w:line="256" w:lineRule="auto"/>
+        <w:ind w:left="720"/>
+        <w:contextualSpacing/>
+        <w:rPr>
+          <w:rFonts w:asciiTheme="minorHAnsi" w:hAnsiTheme="minorHAnsi" w:cstheme="minorHAnsi"/>
+          <w:b/>
+          <w:szCs w:val="24"/>
+        </w:rPr>
+      </w:pPr>
+      <w:r>
+        <w:rPr>
+          <w:rFonts w:asciiTheme="minorHAnsi" w:hAnsiTheme="minorHAnsi" w:cstheme="minorHAnsi"/>
+          <w:szCs w:val="24"/>
+        </w:rPr>
+        <w:t>Team is familiar with UML diagrams.</w:t>
+      </w:r>
+    </w:p>
+    <w:p>
+      <w:pPr>
+        <w:spacing w:line="256" w:lineRule="auto"/>
+        <w:ind w:left="720"/>
+        <w:contextualSpacing/>
+        <w:rPr>
+          <w:rFonts w:asciiTheme="minorHAnsi" w:hAnsiTheme="minorHAnsi" w:cstheme="minorHAnsi"/>
+          <w:b/>
+          <w:szCs w:val="24"/>
+        </w:rPr>
+      </w:pPr>
+    </w:p>
+    <w:p>
+      <w:pPr>
+        <w:spacing w:line="256" w:lineRule="auto"/>
+        <w:ind w:left="720"/>
+        <w:contextualSpacing/>
+        <w:rPr>
+          <w:rFonts w:asciiTheme="minorHAnsi" w:hAnsiTheme="minorHAnsi" w:cstheme="minorHAnsi"/>
+          <w:b/>
+          <w:szCs w:val="24"/>
+        </w:rPr>
+      </w:pPr>
+    </w:p>
+    <w:p>
+      <w:pPr>
+        <w:spacing w:line="256" w:lineRule="auto"/>
+        <w:ind w:left="720"/>
+        <w:contextualSpacing/>
+        <w:rPr>
+          <w:rFonts w:asciiTheme="minorHAnsi" w:hAnsiTheme="minorHAnsi" w:cstheme="minorHAnsi"/>
+          <w:b/>
+          <w:szCs w:val="24"/>
+        </w:rPr>
+      </w:pPr>
+      <w:bookmarkStart w:id="0" w:name="_GoBack"/>
+      <w:bookmarkEnd w:id="0"/>
+    </w:p>
+    <w:p>
+      <w:pPr>
+        <w:spacing w:line="256" w:lineRule="auto"/>
+        <w:ind w:left="720" w:hanging="360"/>
+        <w:jc w:val="center"/>
+        <w:rPr>
+          <w:rFonts w:asciiTheme="minorHAnsi" w:eastAsia="Calibri" w:hAnsiTheme="minorHAnsi" w:cstheme="minorHAnsi"/>
+          <w:b/>
+          <w:szCs w:val="24"/>
+          <w:u w:val="single"/>
+        </w:rPr>
+      </w:pPr>
+      <w:r>
+        <w:rPr>
+          <w:rFonts w:asciiTheme="minorHAnsi" w:eastAsia="Calibri" w:hAnsiTheme="minorHAnsi" w:cstheme="minorHAnsi"/>
+          <w:b/>
+          <w:szCs w:val="24"/>
+          <w:u w:val="single"/>
+        </w:rPr>
+        <w:lastRenderedPageBreak/>
+        <w:t>Updated Project Outline – Team Aspire</w:t>
+      </w:r>
+    </w:p>
+    <w:p>
+      <w:pPr>
+        <w:numPr>
+          <w:ilvl w:val="0"/>
+          <w:numId w:val="5"/>
+        </w:numPr>
+        <w:spacing w:line="256" w:lineRule="auto"/>
+        <w:contextualSpacing/>
+        <w:rPr>
+          <w:rFonts w:asciiTheme="minorHAnsi" w:eastAsia="Calibri" w:hAnsiTheme="minorHAnsi" w:cstheme="minorHAnsi"/>
+          <w:szCs w:val="24"/>
+        </w:rPr>
+      </w:pPr>
+      <w:r>
+        <w:rPr>
+          <w:rFonts w:asciiTheme="minorHAnsi" w:eastAsia="Calibri" w:hAnsiTheme="minorHAnsi" w:cstheme="minorHAnsi"/>
+          <w:szCs w:val="24"/>
+        </w:rPr>
+        <w:t>GA7177 – Adeel Asghar</w:t>
+      </w:r>
+    </w:p>
+    <w:p>
+      <w:pPr>
+        <w:numPr>
+          <w:ilvl w:val="0"/>
+          <w:numId w:val="5"/>
+        </w:numPr>
+        <w:spacing w:line="256" w:lineRule="auto"/>
+        <w:contextualSpacing/>
+        <w:rPr>
+          <w:rFonts w:asciiTheme="minorHAnsi" w:eastAsia="Calibri" w:hAnsiTheme="minorHAnsi" w:cstheme="minorHAnsi"/>
+          <w:szCs w:val="24"/>
+        </w:rPr>
+      </w:pPr>
+      <w:r>
+        <w:rPr>
+          <w:rFonts w:asciiTheme="minorHAnsi" w:eastAsia="Calibri" w:hAnsiTheme="minorHAnsi" w:cstheme="minorHAnsi"/>
+          <w:szCs w:val="24"/>
+        </w:rPr>
+        <w:t>EV3024 – Michael Chen</w:t>
+      </w:r>
+    </w:p>
+    <w:p>
+      <w:pPr>
+        <w:numPr>
+          <w:ilvl w:val="0"/>
+          <w:numId w:val="5"/>
+        </w:numPr>
+        <w:spacing w:line="256" w:lineRule="auto"/>
+        <w:contextualSpacing/>
+        <w:rPr>
+          <w:rFonts w:asciiTheme="minorHAnsi" w:eastAsia="Calibri" w:hAnsiTheme="minorHAnsi" w:cstheme="minorHAnsi"/>
+          <w:szCs w:val="24"/>
+        </w:rPr>
+      </w:pPr>
+      <w:r>
+        <w:rPr>
+          <w:rFonts w:asciiTheme="minorHAnsi" w:eastAsia="Calibri" w:hAnsiTheme="minorHAnsi" w:cstheme="minorHAnsi"/>
+          <w:szCs w:val="24"/>
+        </w:rPr>
+        <w:t>GB2543 – Bashaar Shah</w:t>
+      </w:r>
+    </w:p>
+    <w:p>
+      <w:pPr>
+        <w:spacing w:line="256" w:lineRule="auto"/>
+        <w:ind w:left="720"/>
+        <w:contextualSpacing/>
+        <w:rPr>
+          <w:rFonts w:asciiTheme="minorHAnsi" w:eastAsia="Calibri" w:hAnsiTheme="minorHAnsi" w:cstheme="minorHAnsi"/>
+          <w:szCs w:val="24"/>
+        </w:rPr>
+      </w:pPr>
+    </w:p>
+    <w:p>
+      <w:pPr>
+        <w:numPr>
+          <w:ilvl w:val="0"/>
+          <w:numId w:val="5"/>
+        </w:numPr>
+        <w:spacing w:line="256" w:lineRule="auto"/>
+        <w:contextualSpacing/>
+        <w:rPr>
+          <w:rFonts w:asciiTheme="minorHAnsi" w:eastAsia="Calibri" w:hAnsiTheme="minorHAnsi" w:cstheme="minorHAnsi"/>
+          <w:szCs w:val="24"/>
+        </w:rPr>
+      </w:pPr>
+      <w:r>
+        <w:rPr>
+          <w:rFonts w:asciiTheme="minorHAnsi" w:eastAsia="Calibri" w:hAnsiTheme="minorHAnsi" w:cstheme="minorHAnsi"/>
+          <w:szCs w:val="24"/>
+        </w:rPr>
+        <w:t xml:space="preserve">We have written basic code that accesses excel files and displays them in the command prompt. This is good start as we have all the values stored into variables that we can then show in a GUI interface that we will design using QT. We have not personally tested other Python projects. </w:t>
+      </w:r>
+    </w:p>
+    <w:p>
+      <w:pPr>
+        <w:spacing w:line="256" w:lineRule="auto"/>
+        <w:ind w:left="720"/>
+        <w:rPr>
+          <w:rFonts w:asciiTheme="minorHAnsi" w:eastAsia="Calibri" w:hAnsiTheme="minorHAnsi" w:cstheme="minorHAnsi"/>
+          <w:szCs w:val="24"/>
+        </w:rPr>
+      </w:pPr>
+      <w:r>
+        <w:rPr>
+          <w:rFonts w:asciiTheme="minorHAnsi" w:eastAsia="Calibri" w:hAnsiTheme="minorHAnsi" w:cstheme="minorHAnsi"/>
+          <w:szCs w:val="24"/>
+        </w:rPr>
+        <w:t>We have not tried any specific framework besides PyCharm and Visual Studio</w:t>
+      </w:r>
+    </w:p>
+    <w:p>
+      <w:pPr>
+        <w:spacing w:line="256" w:lineRule="auto"/>
+        <w:ind w:left="720"/>
+        <w:rPr>
+          <w:rFonts w:asciiTheme="minorHAnsi" w:eastAsia="Calibri" w:hAnsiTheme="minorHAnsi" w:cstheme="minorHAnsi"/>
+          <w:szCs w:val="24"/>
+        </w:rPr>
+      </w:pPr>
+      <w:r>
+        <w:rPr>
+          <w:rFonts w:asciiTheme="minorHAnsi" w:eastAsia="Calibri" w:hAnsiTheme="minorHAnsi" w:cstheme="minorHAnsi"/>
+          <w:szCs w:val="24"/>
+        </w:rPr>
+        <w:t>We have not done much work on the project due to time restrictions however, we did encounter Git errors which were resolved via group collaboration.</w:t>
+      </w:r>
+    </w:p>
+    <w:p>
+      <w:pPr>
+        <w:spacing w:line="256" w:lineRule="auto"/>
+        <w:ind w:left="720"/>
+        <w:rPr>
+          <w:rFonts w:asciiTheme="minorHAnsi" w:eastAsia="Calibri" w:hAnsiTheme="minorHAnsi" w:cstheme="minorHAnsi"/>
+          <w:szCs w:val="24"/>
+        </w:rPr>
+      </w:pPr>
+      <w:r>
+        <w:rPr>
+          <w:rFonts w:asciiTheme="minorHAnsi" w:eastAsia="Calibri" w:hAnsiTheme="minorHAnsi" w:cstheme="minorHAnsi"/>
+          <w:szCs w:val="24"/>
+        </w:rPr>
+        <w:t>We have implemented a method to read in data from an excel file and displays the information in the command prompt.</w:t>
+      </w:r>
+    </w:p>
+    <w:p>
+      <w:pPr>
+        <w:numPr>
+          <w:ilvl w:val="0"/>
+          <w:numId w:val="5"/>
+        </w:numPr>
+        <w:spacing w:line="256" w:lineRule="auto"/>
+        <w:contextualSpacing/>
+        <w:rPr>
+          <w:rFonts w:asciiTheme="minorHAnsi" w:eastAsia="Calibri" w:hAnsiTheme="minorHAnsi" w:cstheme="minorHAnsi"/>
+          <w:szCs w:val="24"/>
+        </w:rPr>
+      </w:pPr>
+      <w:r>
+        <w:rPr>
+          <w:rFonts w:asciiTheme="minorHAnsi" w:eastAsia="Calibri" w:hAnsiTheme="minorHAnsi" w:cstheme="minorHAnsi"/>
+          <w:noProof/>
+          <w:szCs w:val="24"/>
+        </w:rPr>
+        <w:drawing>
+          <wp:anchor distT="0" distB="0" distL="114300" distR="114300" simplePos="0" relativeHeight="251665408" behindDoc="0" locked="0" layoutInCell="1" allowOverlap="1" wp14:anchorId="57C853BB" wp14:editId="3B410AE5">
+            <wp:simplePos x="0" y="0"/>
+            <wp:positionH relativeFrom="column">
+              <wp:posOffset>350520</wp:posOffset>
+            </wp:positionH>
+            <wp:positionV relativeFrom="paragraph">
+              <wp:posOffset>378460</wp:posOffset>
+            </wp:positionV>
+            <wp:extent cx="5943600" cy="3343275"/>
+            <wp:effectExtent l="0" t="0" r="0" b="9525"/>
+            <wp:wrapSquare wrapText="bothSides"/>
+            <wp:docPr id="11" name="Picture 1"/>
+            <wp:cNvGraphicFramePr>
+              <a:graphicFrameLocks xmlns:a="http://schemas.openxmlformats.org/drawingml/2006/main" noChangeAspect="1"/>
+            </wp:cNvGraphicFramePr>
+            <a:graphic xmlns:a="http://schemas.openxmlformats.org/drawingml/2006/main">
+              <a:graphicData uri="http://schemas.openxmlformats.org/drawingml/2006/picture">
+                <pic:pic xmlns:pic="http://schemas.openxmlformats.org/drawingml/2006/picture">
+                  <pic:nvPicPr>
+                    <pic:cNvPr id="0" name="Picture 1"/>
+                    <pic:cNvPicPr>
+                      <a:picLocks noChangeAspect="1" noChangeArrowheads="1"/>
+                    </pic:cNvPicPr>
+                  </pic:nvPicPr>
+                  <pic:blipFill>
+                    <a:blip r:embed="rId14">
+                      <a:extLst>
+                        <a:ext uri="{28A0092B-C50C-407E-A947-70E740481C1C}">
+                          <a14:useLocalDpi xmlns:a14="http://schemas.microsoft.com/office/drawing/2010/main" val="0"/>
+                        </a:ext>
+                      </a:extLst>
+                    </a:blip>
+                    <a:srcRect/>
+                    <a:stretch>
+                      <a:fillRect/>
+                    </a:stretch>
+                  </pic:blipFill>
+                  <pic:spPr bwMode="auto">
+                    <a:xfrm>
+                      <a:off x="0" y="0"/>
+                      <a:ext cx="5943600" cy="3343275"/>
+                    </a:xfrm>
+                    <a:prstGeom prst="rect">
+                      <a:avLst/>
+                    </a:prstGeom>
+                    <a:noFill/>
+                  </pic:spPr>
+                </pic:pic>
+              </a:graphicData>
+            </a:graphic>
+            <wp14:sizeRelH relativeFrom="page">
+              <wp14:pctWidth>0</wp14:pctWidth>
+            </wp14:sizeRelH>
+            <wp14:sizeRelV relativeFrom="page">
+              <wp14:pctHeight>0</wp14:pctHeight>
+            </wp14:sizeRelV>
+          </wp:anchor>
+        </w:drawing>
+      </w:r>
+    </w:p>
+    <w:p>
+      <w:pPr>
+        <w:spacing w:line="256" w:lineRule="auto"/>
+        <w:ind w:left="360"/>
+        <w:rPr>
+          <w:rFonts w:asciiTheme="minorHAnsi" w:eastAsia="Calibri" w:hAnsiTheme="minorHAnsi" w:cstheme="minorHAnsi"/>
+          <w:szCs w:val="24"/>
+        </w:rPr>
+      </w:pPr>
+    </w:p>
+    <w:p>
+      <w:pPr>
+        <w:spacing w:line="256" w:lineRule="auto"/>
+        <w:ind w:left="720"/>
+        <w:contextualSpacing/>
+        <w:rPr>
+          <w:rFonts w:asciiTheme="minorHAnsi" w:eastAsia="Calibri" w:hAnsiTheme="minorHAnsi" w:cstheme="minorHAnsi"/>
+          <w:szCs w:val="24"/>
+        </w:rPr>
+      </w:pPr>
+    </w:p>
+    <w:p>
+      <w:pPr>
+        <w:numPr>
+          <w:ilvl w:val="0"/>
+          <w:numId w:val="5"/>
+        </w:numPr>
+        <w:spacing w:line="256" w:lineRule="auto"/>
+        <w:contextualSpacing/>
+        <w:rPr>
+          <w:rFonts w:asciiTheme="minorHAnsi" w:eastAsia="Calibri" w:hAnsiTheme="minorHAnsi" w:cstheme="minorHAnsi"/>
+          <w:szCs w:val="24"/>
+        </w:rPr>
+      </w:pPr>
+      <w:r>
+        <w:rPr>
+          <w:rFonts w:asciiTheme="minorHAnsi" w:eastAsia="Calibri" w:hAnsiTheme="minorHAnsi" w:cstheme="minorHAnsi"/>
+          <w:szCs w:val="24"/>
+        </w:rPr>
+        <w:t xml:space="preserve">Overall, we realized that simply taking information from excel files and displaying it would be too little work for our project. We believe we can add team record predictions along with individual accolades as well. We have not been following the Gantt </w:t>
+      </w:r>
+      <w:proofErr w:type="gramStart"/>
+      <w:r>
+        <w:rPr>
+          <w:rFonts w:asciiTheme="minorHAnsi" w:eastAsia="Calibri" w:hAnsiTheme="minorHAnsi" w:cstheme="minorHAnsi"/>
+          <w:szCs w:val="24"/>
+        </w:rPr>
+        <w:t>Chart</w:t>
+      </w:r>
+      <w:proofErr w:type="gramEnd"/>
+      <w:r>
+        <w:rPr>
+          <w:rFonts w:asciiTheme="minorHAnsi" w:eastAsia="Calibri" w:hAnsiTheme="minorHAnsi" w:cstheme="minorHAnsi"/>
+          <w:szCs w:val="24"/>
+        </w:rPr>
+        <w:t xml:space="preserve"> but we will resume following it by simply pushing everyone’s objectives one week backwards. We have not been using a Kanban board. Adeel is the team lead but </w:t>
+      </w:r>
+      <w:r>
+        <w:rPr>
+          <w:rFonts w:asciiTheme="minorHAnsi" w:eastAsia="Calibri" w:hAnsiTheme="minorHAnsi" w:cstheme="minorHAnsi"/>
+          <w:szCs w:val="24"/>
+        </w:rPr>
+        <w:lastRenderedPageBreak/>
+        <w:t>everyone is participating. The weekly reviews are useful for our team because it reminds us that we have a deadline and an objective.</w:t>
+      </w:r>
+    </w:p>
+    <w:p>
+      <w:pPr>
+        <w:spacing w:line="256" w:lineRule="auto"/>
+        <w:rPr>
+          <w:rFonts w:asciiTheme="minorHAnsi" w:hAnsiTheme="minorHAnsi" w:cstheme="minorHAnsi"/>
+          <w:b/>
+          <w:szCs w:val="24"/>
+        </w:rPr>
+      </w:pPr>
+    </w:p>
+    <w:p>
+      <w:pPr>
+        <w:spacing w:line="256" w:lineRule="auto"/>
+        <w:rPr>
+          <w:rFonts w:asciiTheme="minorHAnsi" w:hAnsiTheme="minorHAnsi" w:cstheme="minorHAnsi"/>
+          <w:szCs w:val="24"/>
+        </w:rPr>
+      </w:pPr>
+    </w:p>
+    <w:p>
+      <w:pPr>
+        <w:spacing w:line="256" w:lineRule="auto"/>
+        <w:rPr>
+          <w:rFonts w:asciiTheme="minorHAnsi" w:hAnsiTheme="minorHAnsi" w:cstheme="minorHAnsi"/>
+          <w:szCs w:val="24"/>
+        </w:rPr>
+      </w:pPr>
+    </w:p>
+    <w:p>
+      <w:pPr>
+        <w:spacing w:line="240" w:lineRule="auto"/>
+      </w:pPr>
+    </w:p>
     <w:sectPr>
       <w:pgSz w:w="12240" w:h="15840"/>
       <w:pgMar w:top="1440" w:right="1440" w:bottom="1440" w:left="1440" w:header="720" w:footer="720" w:gutter="0"/>
@@ -895,6 +2549,493 @@
 <file path=word/numbering.xml><?xml version="1.0" encoding="utf-8"?>
 <w:numbering xmlns:wpc="http://schemas.microsoft.com/office/word/2010/wordprocessingCanvas" xmlns:cx="http://schemas.microsoft.com/office/drawing/2014/chartex" xmlns:cx1="http://schemas.microsoft.com/office/drawing/2015/9/8/chartex" xmlns:cx2="http://schemas.microsoft.com/office/drawing/2015/10/21/chartex" xmlns:cx3="http://schemas.microsoft.com/office/drawing/2016/5/9/chartex" xmlns:cx4="http://schemas.microsoft.com/office/drawing/2016/5/10/chartex" xmlns:cx5="http://schemas.microsoft.com/office/drawing/2016/5/11/chartex" xmlns:cx6="http://schemas.microsoft.com/office/drawing/2016/5/12/chartex" xmlns:cx7="http://schemas.microsoft.com/office/drawing/2016/5/13/chartex" xmlns:cx8="http://schemas.microsoft.com/office/drawing/2016/5/14/chartex" xmlns:mc="http://schemas.openxmlformats.org/markup-compatibility/2006" xmlns:aink="http://schemas.microsoft.com/office/drawing/2016/ink" xmlns:am3d="http://schemas.microsoft.com/office/drawing/2017/model3d" xmlns:o="urn:schemas-microsoft-com:office:office" xmlns:r="http://schemas.openxmlformats.org/officeDocument/2006/relationships" xmlns:m="http://schemas.openxmlformats.org/officeDocument/2006/math" xmlns:v="urn:schemas-microsoft-com:vml" xmlns:wp14="http://schemas.microsoft.com/office/word/2010/wordprocessingDrawing" xmlns:wp="http://schemas.openxmlformats.org/drawingml/2006/wordprocessingDrawing" xmlns:w10="urn:schemas-microsoft-com:office:word" xmlns:w="http://schemas.openxmlformats.org/wordprocessingml/2006/main" xmlns:w14="http://schemas.microsoft.com/office/word/2010/wordml" xmlns:w15="http://schemas.microsoft.com/office/word/2012/wordml" xmlns:w16cid="http://schemas.microsoft.com/office/word/2016/wordml/cid" xmlns:w16se="http://schemas.microsoft.com/office/word/2015/wordml/symex" xmlns:wpg="http://schemas.microsoft.com/office/word/2010/wordprocessingGroup" xmlns:wpi="http://schemas.microsoft.com/office/word/2010/wordprocessingInk" xmlns:wne="http://schemas.microsoft.com/office/word/2006/wordml" xmlns:wps="http://schemas.microsoft.com/office/word/2010/wordprocessingShape" mc:Ignorable="w14 w15 w16se w16cid wp14">
   <w:abstractNum w:abstractNumId="0" w15:restartNumberingAfterBreak="0">
+    <w:nsid w:val="0A035441"/>
+    <w:multiLevelType w:val="hybridMultilevel"/>
+    <w:tmpl w:val="26340F32"/>
+    <w:lvl w:ilvl="0" w:tplc="04090001">
+      <w:start w:val="1"/>
+      <w:numFmt w:val="bullet"/>
+      <w:lvlText w:val=""/>
+      <w:lvlJc w:val="left"/>
+      <w:pPr>
+        <w:ind w:left="720" w:hanging="360"/>
+      </w:pPr>
+      <w:rPr>
+        <w:rFonts w:ascii="Symbol" w:hAnsi="Symbol" w:hint="default"/>
+      </w:rPr>
+    </w:lvl>
+    <w:lvl w:ilvl="1" w:tplc="04090003">
+      <w:start w:val="1"/>
+      <w:numFmt w:val="bullet"/>
+      <w:lvlText w:val="o"/>
+      <w:lvlJc w:val="left"/>
+      <w:pPr>
+        <w:ind w:left="1440" w:hanging="360"/>
+      </w:pPr>
+      <w:rPr>
+        <w:rFonts w:ascii="Courier New" w:hAnsi="Courier New" w:cs="Courier New" w:hint="default"/>
+      </w:rPr>
+    </w:lvl>
+    <w:lvl w:ilvl="2" w:tplc="04090005">
+      <w:start w:val="1"/>
+      <w:numFmt w:val="bullet"/>
+      <w:lvlText w:val=""/>
+      <w:lvlJc w:val="left"/>
+      <w:pPr>
+        <w:ind w:left="2160" w:hanging="360"/>
+      </w:pPr>
+      <w:rPr>
+        <w:rFonts w:ascii="Wingdings" w:hAnsi="Wingdings" w:hint="default"/>
+      </w:rPr>
+    </w:lvl>
+    <w:lvl w:ilvl="3" w:tplc="04090001">
+      <w:start w:val="1"/>
+      <w:numFmt w:val="bullet"/>
+      <w:lvlText w:val=""/>
+      <w:lvlJc w:val="left"/>
+      <w:pPr>
+        <w:ind w:left="2880" w:hanging="360"/>
+      </w:pPr>
+      <w:rPr>
+        <w:rFonts w:ascii="Symbol" w:hAnsi="Symbol" w:hint="default"/>
+      </w:rPr>
+    </w:lvl>
+    <w:lvl w:ilvl="4" w:tplc="04090003">
+      <w:start w:val="1"/>
+      <w:numFmt w:val="bullet"/>
+      <w:lvlText w:val="o"/>
+      <w:lvlJc w:val="left"/>
+      <w:pPr>
+        <w:ind w:left="3600" w:hanging="360"/>
+      </w:pPr>
+      <w:rPr>
+        <w:rFonts w:ascii="Courier New" w:hAnsi="Courier New" w:cs="Courier New" w:hint="default"/>
+      </w:rPr>
+    </w:lvl>
+    <w:lvl w:ilvl="5" w:tplc="04090005">
+      <w:start w:val="1"/>
+      <w:numFmt w:val="bullet"/>
+      <w:lvlText w:val=""/>
+      <w:lvlJc w:val="left"/>
+      <w:pPr>
+        <w:ind w:left="4320" w:hanging="360"/>
+      </w:pPr>
+      <w:rPr>
+        <w:rFonts w:ascii="Wingdings" w:hAnsi="Wingdings" w:hint="default"/>
+      </w:rPr>
+    </w:lvl>
+    <w:lvl w:ilvl="6" w:tplc="04090001">
+      <w:start w:val="1"/>
+      <w:numFmt w:val="bullet"/>
+      <w:lvlText w:val=""/>
+      <w:lvlJc w:val="left"/>
+      <w:pPr>
+        <w:ind w:left="5040" w:hanging="360"/>
+      </w:pPr>
+      <w:rPr>
+        <w:rFonts w:ascii="Symbol" w:hAnsi="Symbol" w:hint="default"/>
+      </w:rPr>
+    </w:lvl>
+    <w:lvl w:ilvl="7" w:tplc="04090003">
+      <w:start w:val="1"/>
+      <w:numFmt w:val="bullet"/>
+      <w:lvlText w:val="o"/>
+      <w:lvlJc w:val="left"/>
+      <w:pPr>
+        <w:ind w:left="5760" w:hanging="360"/>
+      </w:pPr>
+      <w:rPr>
+        <w:rFonts w:ascii="Courier New" w:hAnsi="Courier New" w:cs="Courier New" w:hint="default"/>
+      </w:rPr>
+    </w:lvl>
+    <w:lvl w:ilvl="8" w:tplc="04090005">
+      <w:start w:val="1"/>
+      <w:numFmt w:val="bullet"/>
+      <w:lvlText w:val=""/>
+      <w:lvlJc w:val="left"/>
+      <w:pPr>
+        <w:ind w:left="6480" w:hanging="360"/>
+      </w:pPr>
+      <w:rPr>
+        <w:rFonts w:ascii="Wingdings" w:hAnsi="Wingdings" w:hint="default"/>
+      </w:rPr>
+    </w:lvl>
+  </w:abstractNum>
+  <w:abstractNum w:abstractNumId="1" w15:restartNumberingAfterBreak="0">
+    <w:nsid w:val="0B101B99"/>
+    <w:multiLevelType w:val="hybridMultilevel"/>
+    <w:tmpl w:val="3AC02952"/>
+    <w:lvl w:ilvl="0" w:tplc="90A6ABC0">
+      <w:start w:val="1"/>
+      <w:numFmt w:val="decimal"/>
+      <w:lvlText w:val="%1."/>
+      <w:lvlJc w:val="left"/>
+      <w:pPr>
+        <w:ind w:left="720" w:hanging="360"/>
+      </w:pPr>
+      <w:rPr>
+        <w:b/>
+      </w:rPr>
+    </w:lvl>
+    <w:lvl w:ilvl="1" w:tplc="04090019" w:tentative="1">
+      <w:start w:val="1"/>
+      <w:numFmt w:val="lowerLetter"/>
+      <w:lvlText w:val="%2."/>
+      <w:lvlJc w:val="left"/>
+      <w:pPr>
+        <w:ind w:left="1440" w:hanging="360"/>
+      </w:pPr>
+    </w:lvl>
+    <w:lvl w:ilvl="2" w:tplc="0409001B" w:tentative="1">
+      <w:start w:val="1"/>
+      <w:numFmt w:val="lowerRoman"/>
+      <w:lvlText w:val="%3."/>
+      <w:lvlJc w:val="right"/>
+      <w:pPr>
+        <w:ind w:left="2160" w:hanging="180"/>
+      </w:pPr>
+    </w:lvl>
+    <w:lvl w:ilvl="3" w:tplc="0409000F" w:tentative="1">
+      <w:start w:val="1"/>
+      <w:numFmt w:val="decimal"/>
+      <w:lvlText w:val="%4."/>
+      <w:lvlJc w:val="left"/>
+      <w:pPr>
+        <w:ind w:left="2880" w:hanging="360"/>
+      </w:pPr>
+    </w:lvl>
+    <w:lvl w:ilvl="4" w:tplc="04090019" w:tentative="1">
+      <w:start w:val="1"/>
+      <w:numFmt w:val="lowerLetter"/>
+      <w:lvlText w:val="%5."/>
+      <w:lvlJc w:val="left"/>
+      <w:pPr>
+        <w:ind w:left="3600" w:hanging="360"/>
+      </w:pPr>
+    </w:lvl>
+    <w:lvl w:ilvl="5" w:tplc="0409001B" w:tentative="1">
+      <w:start w:val="1"/>
+      <w:numFmt w:val="lowerRoman"/>
+      <w:lvlText w:val="%6."/>
+      <w:lvlJc w:val="right"/>
+      <w:pPr>
+        <w:ind w:left="4320" w:hanging="180"/>
+      </w:pPr>
+    </w:lvl>
+    <w:lvl w:ilvl="6" w:tplc="0409000F" w:tentative="1">
+      <w:start w:val="1"/>
+      <w:numFmt w:val="decimal"/>
+      <w:lvlText w:val="%7."/>
+      <w:lvlJc w:val="left"/>
+      <w:pPr>
+        <w:ind w:left="5040" w:hanging="360"/>
+      </w:pPr>
+    </w:lvl>
+    <w:lvl w:ilvl="7" w:tplc="04090019" w:tentative="1">
+      <w:start w:val="1"/>
+      <w:numFmt w:val="lowerLetter"/>
+      <w:lvlText w:val="%8."/>
+      <w:lvlJc w:val="left"/>
+      <w:pPr>
+        <w:ind w:left="5760" w:hanging="360"/>
+      </w:pPr>
+    </w:lvl>
+    <w:lvl w:ilvl="8" w:tplc="0409001B" w:tentative="1">
+      <w:start w:val="1"/>
+      <w:numFmt w:val="lowerRoman"/>
+      <w:lvlText w:val="%9."/>
+      <w:lvlJc w:val="right"/>
+      <w:pPr>
+        <w:ind w:left="6480" w:hanging="180"/>
+      </w:pPr>
+    </w:lvl>
+  </w:abstractNum>
+  <w:abstractNum w:abstractNumId="2" w15:restartNumberingAfterBreak="0">
+    <w:nsid w:val="40CB7A02"/>
+    <w:multiLevelType w:val="hybridMultilevel"/>
+    <w:tmpl w:val="BDBED658"/>
+    <w:lvl w:ilvl="0" w:tplc="0409000F">
+      <w:start w:val="1"/>
+      <w:numFmt w:val="decimal"/>
+      <w:lvlText w:val="%1."/>
+      <w:lvlJc w:val="left"/>
+      <w:pPr>
+        <w:ind w:left="720" w:hanging="360"/>
+      </w:pPr>
+    </w:lvl>
+    <w:lvl w:ilvl="1" w:tplc="04090019">
+      <w:start w:val="1"/>
+      <w:numFmt w:val="lowerLetter"/>
+      <w:lvlText w:val="%2."/>
+      <w:lvlJc w:val="left"/>
+      <w:pPr>
+        <w:ind w:left="1440" w:hanging="360"/>
+      </w:pPr>
+    </w:lvl>
+    <w:lvl w:ilvl="2" w:tplc="0409001B">
+      <w:start w:val="1"/>
+      <w:numFmt w:val="lowerRoman"/>
+      <w:lvlText w:val="%3."/>
+      <w:lvlJc w:val="right"/>
+      <w:pPr>
+        <w:ind w:left="2160" w:hanging="180"/>
+      </w:pPr>
+    </w:lvl>
+    <w:lvl w:ilvl="3" w:tplc="0409000F">
+      <w:start w:val="1"/>
+      <w:numFmt w:val="decimal"/>
+      <w:lvlText w:val="%4."/>
+      <w:lvlJc w:val="left"/>
+      <w:pPr>
+        <w:ind w:left="2880" w:hanging="360"/>
+      </w:pPr>
+    </w:lvl>
+    <w:lvl w:ilvl="4" w:tplc="04090019">
+      <w:start w:val="1"/>
+      <w:numFmt w:val="lowerLetter"/>
+      <w:lvlText w:val="%5."/>
+      <w:lvlJc w:val="left"/>
+      <w:pPr>
+        <w:ind w:left="3600" w:hanging="360"/>
+      </w:pPr>
+    </w:lvl>
+    <w:lvl w:ilvl="5" w:tplc="0409001B">
+      <w:start w:val="1"/>
+      <w:numFmt w:val="lowerRoman"/>
+      <w:lvlText w:val="%6."/>
+      <w:lvlJc w:val="right"/>
+      <w:pPr>
+        <w:ind w:left="4320" w:hanging="180"/>
+      </w:pPr>
+    </w:lvl>
+    <w:lvl w:ilvl="6" w:tplc="0409000F">
+      <w:start w:val="1"/>
+      <w:numFmt w:val="decimal"/>
+      <w:lvlText w:val="%7."/>
+      <w:lvlJc w:val="left"/>
+      <w:pPr>
+        <w:ind w:left="5040" w:hanging="360"/>
+      </w:pPr>
+    </w:lvl>
+    <w:lvl w:ilvl="7" w:tplc="04090019">
+      <w:start w:val="1"/>
+      <w:numFmt w:val="lowerLetter"/>
+      <w:lvlText w:val="%8."/>
+      <w:lvlJc w:val="left"/>
+      <w:pPr>
+        <w:ind w:left="5760" w:hanging="360"/>
+      </w:pPr>
+    </w:lvl>
+    <w:lvl w:ilvl="8" w:tplc="0409001B">
+      <w:start w:val="1"/>
+      <w:numFmt w:val="lowerRoman"/>
+      <w:lvlText w:val="%9."/>
+      <w:lvlJc w:val="right"/>
+      <w:pPr>
+        <w:ind w:left="6480" w:hanging="180"/>
+      </w:pPr>
+    </w:lvl>
+  </w:abstractNum>
+  <w:abstractNum w:abstractNumId="3" w15:restartNumberingAfterBreak="0">
+    <w:nsid w:val="680B4277"/>
+    <w:multiLevelType w:val="hybridMultilevel"/>
+    <w:tmpl w:val="3BC681D0"/>
+    <w:lvl w:ilvl="0" w:tplc="0409000F">
+      <w:start w:val="1"/>
+      <w:numFmt w:val="decimal"/>
+      <w:lvlText w:val="%1."/>
+      <w:lvlJc w:val="left"/>
+      <w:pPr>
+        <w:ind w:left="720" w:hanging="360"/>
+      </w:pPr>
+    </w:lvl>
+    <w:lvl w:ilvl="1" w:tplc="04090019">
+      <w:start w:val="1"/>
+      <w:numFmt w:val="lowerLetter"/>
+      <w:lvlText w:val="%2."/>
+      <w:lvlJc w:val="left"/>
+      <w:pPr>
+        <w:ind w:left="1440" w:hanging="360"/>
+      </w:pPr>
+    </w:lvl>
+    <w:lvl w:ilvl="2" w:tplc="0409001B">
+      <w:start w:val="1"/>
+      <w:numFmt w:val="lowerRoman"/>
+      <w:lvlText w:val="%3."/>
+      <w:lvlJc w:val="right"/>
+      <w:pPr>
+        <w:ind w:left="2160" w:hanging="180"/>
+      </w:pPr>
+    </w:lvl>
+    <w:lvl w:ilvl="3" w:tplc="0409000F">
+      <w:start w:val="1"/>
+      <w:numFmt w:val="decimal"/>
+      <w:lvlText w:val="%4."/>
+      <w:lvlJc w:val="left"/>
+      <w:pPr>
+        <w:ind w:left="2880" w:hanging="360"/>
+      </w:pPr>
+    </w:lvl>
+    <w:lvl w:ilvl="4" w:tplc="04090019">
+      <w:start w:val="1"/>
+      <w:numFmt w:val="lowerLetter"/>
+      <w:lvlText w:val="%5."/>
+      <w:lvlJc w:val="left"/>
+      <w:pPr>
+        <w:ind w:left="3600" w:hanging="360"/>
+      </w:pPr>
+    </w:lvl>
+    <w:lvl w:ilvl="5" w:tplc="0409001B">
+      <w:start w:val="1"/>
+      <w:numFmt w:val="lowerRoman"/>
+      <w:lvlText w:val="%6."/>
+      <w:lvlJc w:val="right"/>
+      <w:pPr>
+        <w:ind w:left="4320" w:hanging="180"/>
+      </w:pPr>
+    </w:lvl>
+    <w:lvl w:ilvl="6" w:tplc="0409000F">
+      <w:start w:val="1"/>
+      <w:numFmt w:val="decimal"/>
+      <w:lvlText w:val="%7."/>
+      <w:lvlJc w:val="left"/>
+      <w:pPr>
+        <w:ind w:left="5040" w:hanging="360"/>
+      </w:pPr>
+    </w:lvl>
+    <w:lvl w:ilvl="7" w:tplc="04090019">
+      <w:start w:val="1"/>
+      <w:numFmt w:val="lowerLetter"/>
+      <w:lvlText w:val="%8."/>
+      <w:lvlJc w:val="left"/>
+      <w:pPr>
+        <w:ind w:left="5760" w:hanging="360"/>
+      </w:pPr>
+    </w:lvl>
+    <w:lvl w:ilvl="8" w:tplc="0409001B">
+      <w:start w:val="1"/>
+      <w:numFmt w:val="lowerRoman"/>
+      <w:lvlText w:val="%9."/>
+      <w:lvlJc w:val="right"/>
+      <w:pPr>
+        <w:ind w:left="6480" w:hanging="180"/>
+      </w:pPr>
+    </w:lvl>
+  </w:abstractNum>
+  <w:abstractNum w:abstractNumId="4" w15:restartNumberingAfterBreak="0">
+    <w:nsid w:val="74C04A7C"/>
+    <w:multiLevelType w:val="hybridMultilevel"/>
+    <w:tmpl w:val="85964602"/>
+    <w:lvl w:ilvl="0" w:tplc="04090001">
+      <w:start w:val="1"/>
+      <w:numFmt w:val="bullet"/>
+      <w:lvlText w:val=""/>
+      <w:lvlJc w:val="left"/>
+      <w:pPr>
+        <w:ind w:left="720" w:hanging="360"/>
+      </w:pPr>
+      <w:rPr>
+        <w:rFonts w:ascii="Symbol" w:hAnsi="Symbol" w:hint="default"/>
+      </w:rPr>
+    </w:lvl>
+    <w:lvl w:ilvl="1" w:tplc="04090003" w:tentative="1">
+      <w:start w:val="1"/>
+      <w:numFmt w:val="bullet"/>
+      <w:lvlText w:val="o"/>
+      <w:lvlJc w:val="left"/>
+      <w:pPr>
+        <w:ind w:left="1440" w:hanging="360"/>
+      </w:pPr>
+      <w:rPr>
+        <w:rFonts w:ascii="Courier New" w:hAnsi="Courier New" w:cs="Courier New" w:hint="default"/>
+      </w:rPr>
+    </w:lvl>
+    <w:lvl w:ilvl="2" w:tplc="04090005" w:tentative="1">
+      <w:start w:val="1"/>
+      <w:numFmt w:val="bullet"/>
+      <w:lvlText w:val=""/>
+      <w:lvlJc w:val="left"/>
+      <w:pPr>
+        <w:ind w:left="2160" w:hanging="360"/>
+      </w:pPr>
+      <w:rPr>
+        <w:rFonts w:ascii="Wingdings" w:hAnsi="Wingdings" w:hint="default"/>
+      </w:rPr>
+    </w:lvl>
+    <w:lvl w:ilvl="3" w:tplc="04090001" w:tentative="1">
+      <w:start w:val="1"/>
+      <w:numFmt w:val="bullet"/>
+      <w:lvlText w:val=""/>
+      <w:lvlJc w:val="left"/>
+      <w:pPr>
+        <w:ind w:left="2880" w:hanging="360"/>
+      </w:pPr>
+      <w:rPr>
+        <w:rFonts w:ascii="Symbol" w:hAnsi="Symbol" w:hint="default"/>
+      </w:rPr>
+    </w:lvl>
+    <w:lvl w:ilvl="4" w:tplc="04090003" w:tentative="1">
+      <w:start w:val="1"/>
+      <w:numFmt w:val="bullet"/>
+      <w:lvlText w:val="o"/>
+      <w:lvlJc w:val="left"/>
+      <w:pPr>
+        <w:ind w:left="3600" w:hanging="360"/>
+      </w:pPr>
+      <w:rPr>
+        <w:rFonts w:ascii="Courier New" w:hAnsi="Courier New" w:cs="Courier New" w:hint="default"/>
+      </w:rPr>
+    </w:lvl>
+    <w:lvl w:ilvl="5" w:tplc="04090005" w:tentative="1">
+      <w:start w:val="1"/>
+      <w:numFmt w:val="bullet"/>
+      <w:lvlText w:val=""/>
+      <w:lvlJc w:val="left"/>
+      <w:pPr>
+        <w:ind w:left="4320" w:hanging="360"/>
+      </w:pPr>
+      <w:rPr>
+        <w:rFonts w:ascii="Wingdings" w:hAnsi="Wingdings" w:hint="default"/>
+      </w:rPr>
+    </w:lvl>
+    <w:lvl w:ilvl="6" w:tplc="04090001" w:tentative="1">
+      <w:start w:val="1"/>
+      <w:numFmt w:val="bullet"/>
+      <w:lvlText w:val=""/>
+      <w:lvlJc w:val="left"/>
+      <w:pPr>
+        <w:ind w:left="5040" w:hanging="360"/>
+      </w:pPr>
+      <w:rPr>
+        <w:rFonts w:ascii="Symbol" w:hAnsi="Symbol" w:hint="default"/>
+      </w:rPr>
+    </w:lvl>
+    <w:lvl w:ilvl="7" w:tplc="04090003" w:tentative="1">
+      <w:start w:val="1"/>
+      <w:numFmt w:val="bullet"/>
+      <w:lvlText w:val="o"/>
+      <w:lvlJc w:val="left"/>
+      <w:pPr>
+        <w:ind w:left="5760" w:hanging="360"/>
+      </w:pPr>
+      <w:rPr>
+        <w:rFonts w:ascii="Courier New" w:hAnsi="Courier New" w:cs="Courier New" w:hint="default"/>
+      </w:rPr>
+    </w:lvl>
+    <w:lvl w:ilvl="8" w:tplc="04090005" w:tentative="1">
+      <w:start w:val="1"/>
+      <w:numFmt w:val="bullet"/>
+      <w:lvlText w:val=""/>
+      <w:lvlJc w:val="left"/>
+      <w:pPr>
+        <w:ind w:left="6480" w:hanging="360"/>
+      </w:pPr>
+      <w:rPr>
+        <w:rFonts w:ascii="Wingdings" w:hAnsi="Wingdings" w:hint="default"/>
+      </w:rPr>
+    </w:lvl>
+  </w:abstractNum>
+  <w:abstractNum w:abstractNumId="5" w15:restartNumberingAfterBreak="0">
     <w:nsid w:val="799E667B"/>
     <w:multiLevelType w:val="hybridMultilevel"/>
     <w:tmpl w:val="74042A82"/>
@@ -1008,7 +3149,85 @@
     </w:lvl>
   </w:abstractNum>
   <w:num w:numId="1">
+    <w:abstractNumId w:val="5"/>
+  </w:num>
+  <w:num w:numId="2">
+    <w:abstractNumId w:val="4"/>
+  </w:num>
+  <w:num w:numId="3">
+    <w:abstractNumId w:val="2"/>
+    <w:lvlOverride w:ilvl="0">
+      <w:startOverride w:val="1"/>
+    </w:lvlOverride>
+    <w:lvlOverride w:ilvl="1">
+      <w:startOverride w:val="1"/>
+    </w:lvlOverride>
+    <w:lvlOverride w:ilvl="2">
+      <w:startOverride w:val="1"/>
+    </w:lvlOverride>
+    <w:lvlOverride w:ilvl="3">
+      <w:startOverride w:val="1"/>
+    </w:lvlOverride>
+    <w:lvlOverride w:ilvl="4">
+      <w:startOverride w:val="1"/>
+    </w:lvlOverride>
+    <w:lvlOverride w:ilvl="5">
+      <w:startOverride w:val="1"/>
+    </w:lvlOverride>
+    <w:lvlOverride w:ilvl="6">
+      <w:startOverride w:val="1"/>
+    </w:lvlOverride>
+    <w:lvlOverride w:ilvl="7">
+      <w:startOverride w:val="1"/>
+    </w:lvlOverride>
+    <w:lvlOverride w:ilvl="8">
+      <w:startOverride w:val="1"/>
+    </w:lvlOverride>
+  </w:num>
+  <w:num w:numId="4">
     <w:abstractNumId w:val="0"/>
+    <w:lvlOverride w:ilvl="0"/>
+    <w:lvlOverride w:ilvl="1"/>
+    <w:lvlOverride w:ilvl="2"/>
+    <w:lvlOverride w:ilvl="3"/>
+    <w:lvlOverride w:ilvl="4"/>
+    <w:lvlOverride w:ilvl="5"/>
+    <w:lvlOverride w:ilvl="6"/>
+    <w:lvlOverride w:ilvl="7"/>
+    <w:lvlOverride w:ilvl="8"/>
+  </w:num>
+  <w:num w:numId="5">
+    <w:abstractNumId w:val="3"/>
+    <w:lvlOverride w:ilvl="0">
+      <w:startOverride w:val="1"/>
+    </w:lvlOverride>
+    <w:lvlOverride w:ilvl="1">
+      <w:startOverride w:val="1"/>
+    </w:lvlOverride>
+    <w:lvlOverride w:ilvl="2">
+      <w:startOverride w:val="1"/>
+    </w:lvlOverride>
+    <w:lvlOverride w:ilvl="3">
+      <w:startOverride w:val="1"/>
+    </w:lvlOverride>
+    <w:lvlOverride w:ilvl="4">
+      <w:startOverride w:val="1"/>
+    </w:lvlOverride>
+    <w:lvlOverride w:ilvl="5">
+      <w:startOverride w:val="1"/>
+    </w:lvlOverride>
+    <w:lvlOverride w:ilvl="6">
+      <w:startOverride w:val="1"/>
+    </w:lvlOverride>
+    <w:lvlOverride w:ilvl="7">
+      <w:startOverride w:val="1"/>
+    </w:lvlOverride>
+    <w:lvlOverride w:ilvl="8">
+      <w:startOverride w:val="1"/>
+    </w:lvlOverride>
+  </w:num>
+  <w:num w:numId="6">
+    <w:abstractNumId w:val="1"/>
   </w:num>
 </w:numbering>
 </file>
@@ -1030,7 +3249,7 @@
       </w:pPr>
     </w:pPrDefault>
   </w:docDefaults>
-  <w:latentStyles w:defLockedState="0" w:defUIPriority="99" w:defSemiHidden="0" w:defUnhideWhenUsed="0" w:defQFormat="0" w:count="375">
+  <w:latentStyles w:defLockedState="0" w:defUIPriority="99" w:defSemiHidden="0" w:defUnhideWhenUsed="0" w:defQFormat="0" w:count="376">
     <w:lsdException w:name="Normal" w:uiPriority="0" w:qFormat="1"/>
     <w:lsdException w:name="heading 1" w:uiPriority="9" w:qFormat="1"/>
     <w:lsdException w:name="heading 2" w:semiHidden="1" w:uiPriority="9" w:unhideWhenUsed="1" w:qFormat="1"/>
@@ -1136,7 +3355,6 @@
     <w:lsdException w:name="HTML Sample" w:semiHidden="1" w:unhideWhenUsed="1"/>
     <w:lsdException w:name="HTML Typewriter" w:semiHidden="1" w:unhideWhenUsed="1"/>
     <w:lsdException w:name="HTML Variable" w:semiHidden="1" w:unhideWhenUsed="1"/>
-    <w:lsdException w:name="Normal Table" w:semiHidden="1" w:unhideWhenUsed="1"/>
     <w:lsdException w:name="annotation subject" w:semiHidden="1" w:unhideWhenUsed="1"/>
     <w:lsdException w:name="No List" w:semiHidden="1" w:unhideWhenUsed="1"/>
     <w:lsdException w:name="Outline List 1" w:semiHidden="1" w:unhideWhenUsed="1"/>
@@ -1183,10 +3401,8 @@
     <w:lsdException w:name="Table Subtle 2" w:semiHidden="1" w:unhideWhenUsed="1"/>
     <w:lsdException w:name="Table Web 1" w:semiHidden="1" w:unhideWhenUsed="1"/>
     <w:lsdException w:name="Table Web 2" w:semiHidden="1" w:unhideWhenUsed="1"/>
-    <w:lsdException w:name="Table Web 3" w:semiHidden="1" w:unhideWhenUsed="1"/>
     <w:lsdException w:name="Balloon Text" w:semiHidden="1" w:unhideWhenUsed="1"/>
     <w:lsdException w:name="Table Grid" w:uiPriority="39"/>
-    <w:lsdException w:name="Table Theme" w:semiHidden="1" w:unhideWhenUsed="1"/>
     <w:lsdException w:name="Placeholder Text" w:semiHidden="1"/>
     <w:lsdException w:name="No Spacing" w:uiPriority="1" w:qFormat="1"/>
     <w:lsdException w:name="Light Shading" w:uiPriority="60"/>
@@ -1406,6 +3622,7 @@
     <w:lsdException w:name="Smart Hyperlink" w:semiHidden="1" w:unhideWhenUsed="1"/>
     <w:lsdException w:name="Hashtag" w:semiHidden="1" w:unhideWhenUsed="1"/>
     <w:lsdException w:name="Unresolved Mention" w:semiHidden="1" w:unhideWhenUsed="1"/>
+    <w:lsdException w:name="Smart Link" w:semiHidden="1" w:unhideWhenUsed="1"/>
   </w:latentStyles>
   <w:style w:type="paragraph" w:default="1" w:styleId="Normal">
     <w:name w:val="Normal"/>
@@ -1448,6 +3665,36 @@
       <w:ind w:left="720"/>
       <w:contextualSpacing/>
     </w:pPr>
+  </w:style>
+  <w:style w:type="paragraph" w:styleId="BalloonText">
+    <w:name w:val="Balloon Text"/>
+    <w:basedOn w:val="Normal"/>
+    <w:link w:val="BalloonTextChar"/>
+    <w:uiPriority w:val="99"/>
+    <w:semiHidden/>
+    <w:unhideWhenUsed/>
+    <w:rsid w:val="004106B3"/>
+    <w:pPr>
+      <w:spacing w:after="0" w:line="240" w:lineRule="auto"/>
+    </w:pPr>
+    <w:rPr>
+      <w:rFonts w:ascii="Segoe UI" w:hAnsi="Segoe UI" w:cs="Segoe UI"/>
+      <w:sz w:val="18"/>
+      <w:szCs w:val="18"/>
+    </w:rPr>
+  </w:style>
+  <w:style w:type="character" w:customStyle="1" w:styleId="BalloonTextChar">
+    <w:name w:val="Balloon Text Char"/>
+    <w:basedOn w:val="DefaultParagraphFont"/>
+    <w:link w:val="BalloonText"/>
+    <w:uiPriority w:val="99"/>
+    <w:semiHidden/>
+    <w:rsid w:val="004106B3"/>
+    <w:rPr>
+      <w:rFonts w:ascii="Segoe UI" w:hAnsi="Segoe UI" w:cs="Segoe UI"/>
+      <w:sz w:val="18"/>
+      <w:szCs w:val="18"/>
+    </w:rPr>
   </w:style>
 </w:styles>
 </file>

</xml_diff>